<commit_message>
[+] reflection [~] lesson 3
</commit_message>
<xml_diff>
--- a/LESSON_3.docx
+++ b/LESSON_3.docx
@@ -1,6 +1,6 @@
 
 <file path=word/document.xml><?xml version="1.0" encoding="utf-8"?>
-<w:document xmlns:wpc="http://schemas.microsoft.com/office/word/2010/wordprocessingCanvas" xmlns:mc="http://schemas.openxmlformats.org/markup-compatibility/2006" xmlns:o="urn:schemas-microsoft-com:office:office" xmlns:r="http://schemas.openxmlformats.org/officeDocument/2006/relationships" xmlns:m="http://schemas.openxmlformats.org/officeDocument/2006/math" xmlns:v="urn:schemas-microsoft-com:vml" xmlns:wp14="http://schemas.microsoft.com/office/word/2010/wordprocessingDrawing" xmlns:wp="http://schemas.openxmlformats.org/drawingml/2006/wordprocessingDrawing" xmlns:w10="urn:schemas-microsoft-com:office:word" xmlns:w="http://schemas.openxmlformats.org/wordprocessingml/2006/main" xmlns:w14="http://schemas.microsoft.com/office/word/2010/wordml" xmlns:w15="http://schemas.microsoft.com/office/word/2012/wordml" xmlns:wpg="http://schemas.microsoft.com/office/word/2010/wordprocessingGroup" xmlns:wpi="http://schemas.microsoft.com/office/word/2010/wordprocessingInk" xmlns:wne="http://schemas.microsoft.com/office/word/2006/wordml" xmlns:wps="http://schemas.microsoft.com/office/word/2010/wordprocessingShape" mc:Ignorable="w14 w15 wp14">
+<w:document xmlns:wpc="http://schemas.microsoft.com/office/word/2010/wordprocessingCanvas" xmlns:cx="http://schemas.microsoft.com/office/drawing/2014/chartex" xmlns:cx1="http://schemas.microsoft.com/office/drawing/2015/9/8/chartex" xmlns:cx2="http://schemas.microsoft.com/office/drawing/2015/10/21/chartex" xmlns:mc="http://schemas.openxmlformats.org/markup-compatibility/2006" xmlns:o="urn:schemas-microsoft-com:office:office" xmlns:r="http://schemas.openxmlformats.org/officeDocument/2006/relationships" xmlns:m="http://schemas.openxmlformats.org/officeDocument/2006/math" xmlns:v="urn:schemas-microsoft-com:vml" xmlns:wp14="http://schemas.microsoft.com/office/word/2010/wordprocessingDrawing" xmlns:wp="http://schemas.openxmlformats.org/drawingml/2006/wordprocessingDrawing" xmlns:w10="urn:schemas-microsoft-com:office:word" xmlns:w="http://schemas.openxmlformats.org/wordprocessingml/2006/main" xmlns:w14="http://schemas.microsoft.com/office/word/2010/wordml" xmlns:w15="http://schemas.microsoft.com/office/word/2012/wordml" xmlns:w16se="http://schemas.microsoft.com/office/word/2015/wordml/symex" xmlns:wpg="http://schemas.microsoft.com/office/word/2010/wordprocessingGroup" xmlns:wpi="http://schemas.microsoft.com/office/word/2010/wordprocessingInk" xmlns:wne="http://schemas.microsoft.com/office/word/2006/wordml" xmlns:wps="http://schemas.microsoft.com/office/word/2010/wordprocessingShape" mc:Ignorable="w14 w15 w16se wp14">
   <w:body>
     <w:p>
       <w:pPr>
@@ -182,7 +182,7 @@
               <w:rPr>
                 <w:lang w:val="ru-RU"/>
               </w:rPr>
-              <w:t>Зачем нужен такой способ?</w:t>
+              <w:t>Когда применяется?</w:t>
             </w:r>
           </w:p>
         </w:tc>
@@ -196,6 +196,12 @@
                 <w:lang w:val="ru-RU"/>
               </w:rPr>
             </w:pPr>
+            <w:r>
+              <w:rPr>
+                <w:lang w:val="ru-RU"/>
+              </w:rPr>
+              <w:t>Для создания объекта с помощью конструктора.</w:t>
+            </w:r>
           </w:p>
         </w:tc>
       </w:tr>
@@ -330,6 +336,9 @@
           <w:tcPr>
             <w:tcW w:w="1838" w:type="dxa"/>
             <w:vMerge/>
+            <w:tcBorders>
+              <w:bottom w:val="single" w:sz="12" w:space="0" w:color="auto"/>
+            </w:tcBorders>
           </w:tcPr>
           <w:p>
             <w:pPr>
@@ -342,6 +351,9 @@
         <w:tc>
           <w:tcPr>
             <w:tcW w:w="1985" w:type="dxa"/>
+            <w:tcBorders>
+              <w:bottom w:val="single" w:sz="12" w:space="0" w:color="auto"/>
+            </w:tcBorders>
           </w:tcPr>
           <w:p>
             <w:pPr>
@@ -360,6 +372,9 @@
         <w:tc>
           <w:tcPr>
             <w:tcW w:w="9173" w:type="dxa"/>
+            <w:tcBorders>
+              <w:bottom w:val="single" w:sz="12" w:space="0" w:color="auto"/>
+            </w:tcBorders>
           </w:tcPr>
           <w:p>
             <w:pPr>
@@ -382,21 +397,10 @@
               <w:rPr>
                 <w:lang w:val="ru-RU"/>
               </w:rPr>
-              <w:t xml:space="preserve"> </w:t>
-            </w:r>
-            <w:proofErr w:type="gramStart"/>
-            <w:r>
-              <w:rPr>
-                <w:lang w:val="ru-RU"/>
-              </w:rPr>
-              <w:t>(</w:t>
-            </w:r>
-            <w:r>
-              <w:t>.class</w:t>
-            </w:r>
-            <w:proofErr w:type="gramEnd"/>
-            <w:r>
-              <w:t xml:space="preserve"> -&gt; .java</w:t>
+              <w:t xml:space="preserve"> (</w:t>
+            </w:r>
+            <w:r>
+              <w:t>.class -&gt; .java</w:t>
             </w:r>
             <w:r>
               <w:rPr>
@@ -486,6 +490,9 @@
           <w:tcPr>
             <w:tcW w:w="1838" w:type="dxa"/>
             <w:vMerge w:val="restart"/>
+            <w:tcBorders>
+              <w:top w:val="single" w:sz="12" w:space="0" w:color="auto"/>
+            </w:tcBorders>
           </w:tcPr>
           <w:p>
             <w:pPr>
@@ -504,6 +511,9 @@
         <w:tc>
           <w:tcPr>
             <w:tcW w:w="1985" w:type="dxa"/>
+            <w:tcBorders>
+              <w:top w:val="single" w:sz="12" w:space="0" w:color="auto"/>
+            </w:tcBorders>
           </w:tcPr>
           <w:p>
             <w:pPr>
@@ -515,13 +525,16 @@
               <w:rPr>
                 <w:lang w:val="ru-RU"/>
               </w:rPr>
-              <w:t>Зачем нужен такой способ?</w:t>
+              <w:t>Когда применяется?</w:t>
             </w:r>
           </w:p>
         </w:tc>
         <w:tc>
           <w:tcPr>
             <w:tcW w:w="9173" w:type="dxa"/>
+            <w:tcBorders>
+              <w:top w:val="single" w:sz="12" w:space="0" w:color="auto"/>
+            </w:tcBorders>
           </w:tcPr>
           <w:p>
             <w:pPr>
@@ -720,6 +733,9 @@
         <w:tc>
           <w:tcPr>
             <w:tcW w:w="9173" w:type="dxa"/>
+            <w:tcBorders>
+              <w:top w:val="single" w:sz="12" w:space="0" w:color="auto"/>
+            </w:tcBorders>
           </w:tcPr>
           <w:p>
             <w:r>
@@ -809,7 +825,7 @@
                 <wp:inline distT="0" distB="0" distL="0" distR="0">
                   <wp:extent cx="3553321" cy="714475"/>
                   <wp:effectExtent l="0" t="0" r="0" b="9525"/>
-                  <wp:docPr id="18" name="Picture 18"/>
+                  <wp:docPr id="29" name="Picture 29"/>
                   <wp:cNvGraphicFramePr>
                     <a:graphicFrameLocks xmlns:a="http://schemas.openxmlformats.org/drawingml/2006/main" noChangeAspect="1"/>
                   </wp:cNvGraphicFramePr>
@@ -939,13 +955,7 @@
               <w:rPr>
                 <w:lang w:val="ru-RU"/>
               </w:rPr>
-              <w:t xml:space="preserve">Выделение памяти </w:t>
-            </w:r>
-            <w:r>
-              <w:rPr>
-                <w:lang w:val="ru-RU"/>
-              </w:rPr>
-              <w:t>в куче для хранения свойств объекта</w:t>
+              <w:t>Выделение памяти в куче для хранения свойств объекта</w:t>
             </w:r>
           </w:p>
           <w:p>
@@ -1071,7 +1081,7 @@
                 <wp:inline distT="0" distB="0" distL="0" distR="0">
                   <wp:extent cx="2687955" cy="1363232"/>
                   <wp:effectExtent l="0" t="0" r="0" b="8890"/>
-                  <wp:docPr id="19" name="Picture 19"/>
+                  <wp:docPr id="30" name="Picture 30"/>
                   <wp:cNvGraphicFramePr>
                     <a:graphicFrameLocks xmlns:a="http://schemas.openxmlformats.org/drawingml/2006/main" noChangeAspect="1"/>
                   </wp:cNvGraphicFramePr>
@@ -1194,7 +1204,7 @@
                 <wp:inline distT="0" distB="0" distL="0" distR="0">
                   <wp:extent cx="3477110" cy="1019317"/>
                   <wp:effectExtent l="0" t="0" r="9525" b="9525"/>
-                  <wp:docPr id="20" name="Picture 20"/>
+                  <wp:docPr id="31" name="Picture 31"/>
                   <wp:cNvGraphicFramePr>
                     <a:graphicFrameLocks xmlns:a="http://schemas.openxmlformats.org/drawingml/2006/main" noChangeAspect="1"/>
                   </wp:cNvGraphicFramePr>
@@ -1312,7 +1322,7 @@
               <w:rPr>
                 <w:lang w:val="ru-RU"/>
               </w:rPr>
-              <w:t>Зачем нужен такой способ?</w:t>
+              <w:t>Когда применяется?</w:t>
             </w:r>
           </w:p>
         </w:tc>
@@ -1455,7 +1465,7 @@
                 <wp:inline distT="0" distB="0" distL="0" distR="0" wp14:anchorId="36FC076F" wp14:editId="7DB606B6">
                   <wp:extent cx="3947698" cy="1476375"/>
                   <wp:effectExtent l="0" t="0" r="0" b="0"/>
-                  <wp:docPr id="9" name="Picture 9"/>
+                  <wp:docPr id="32" name="Picture 32"/>
                   <wp:cNvGraphicFramePr>
                     <a:graphicFrameLocks xmlns:a="http://schemas.openxmlformats.org/drawingml/2006/main" noChangeAspect="1"/>
                   </wp:cNvGraphicFramePr>
@@ -1508,7 +1518,7 @@
                 <wp:inline distT="0" distB="0" distL="0" distR="0" wp14:anchorId="4C284E34" wp14:editId="414D01C7">
                   <wp:extent cx="4288772" cy="1200150"/>
                   <wp:effectExtent l="0" t="0" r="0" b="0"/>
-                  <wp:docPr id="17" name="Picture 17"/>
+                  <wp:docPr id="33" name="Picture 33"/>
                   <wp:cNvGraphicFramePr>
                     <a:graphicFrameLocks xmlns:a="http://schemas.openxmlformats.org/drawingml/2006/main" noChangeAspect="1"/>
                   </wp:cNvGraphicFramePr>
@@ -1554,6 +1564,9 @@
           <w:tcPr>
             <w:tcW w:w="1838" w:type="dxa"/>
             <w:vMerge/>
+            <w:tcBorders>
+              <w:bottom w:val="single" w:sz="12" w:space="0" w:color="auto"/>
+            </w:tcBorders>
           </w:tcPr>
           <w:p>
             <w:pPr>
@@ -1566,6 +1579,9 @@
         <w:tc>
           <w:tcPr>
             <w:tcW w:w="1985" w:type="dxa"/>
+            <w:tcBorders>
+              <w:bottom w:val="single" w:sz="12" w:space="0" w:color="auto"/>
+            </w:tcBorders>
           </w:tcPr>
           <w:p>
             <w:pPr>
@@ -1584,6 +1600,9 @@
         <w:tc>
           <w:tcPr>
             <w:tcW w:w="9173" w:type="dxa"/>
+            <w:tcBorders>
+              <w:bottom w:val="single" w:sz="12" w:space="0" w:color="auto"/>
+            </w:tcBorders>
           </w:tcPr>
           <w:p>
             <w:pPr>
@@ -1616,21 +1635,24 @@
               <w:rPr>
                 <w:lang w:val="ru-RU"/>
               </w:rPr>
-              <w:t>.</w:t>
-            </w:r>
-            <w:r>
-              <w:rPr>
-                <w:lang w:val="ru-RU"/>
-              </w:rPr>
-              <w:t xml:space="preserve"> </w:t>
-            </w:r>
-            <w:r>
-              <w:rPr>
-                <w:color w:val="FF0000"/>
-                <w:lang w:val="ru-RU"/>
-              </w:rPr>
-              <w:t xml:space="preserve">Иначе </w:t>
-            </w:r>
+              <w:t xml:space="preserve">. Иначе </w:t>
+            </w:r>
+            <w:r>
+              <w:rPr>
+                <w:lang w:val="ru-RU"/>
+              </w:rPr>
+              <w:t xml:space="preserve">ошибка </w:t>
+            </w:r>
+            <w:proofErr w:type="spellStart"/>
+            <w:proofErr w:type="gramStart"/>
+            <w:r>
+              <w:rPr>
+                <w:lang w:val="ru-RU"/>
+              </w:rPr>
+              <w:t>java.io.NotSerializableException</w:t>
+            </w:r>
+            <w:proofErr w:type="spellEnd"/>
+            <w:proofErr w:type="gramEnd"/>
           </w:p>
           <w:p>
             <w:pPr>
@@ -1658,13 +1680,7 @@
               <w:rPr>
                 <w:lang w:val="ru-RU"/>
               </w:rPr>
-              <w:t xml:space="preserve"> (</w:t>
-            </w:r>
-            <w:r>
-              <w:rPr>
-                <w:lang w:val="ru-RU"/>
-              </w:rPr>
-              <w:t>предназначен для чтения строки байтов</w:t>
+              <w:t xml:space="preserve"> (предназначен для чтения строки байтов</w:t>
             </w:r>
             <w:r>
               <w:rPr>
@@ -1761,13 +1777,7 @@
             </w:r>
             <w:proofErr w:type="spellStart"/>
             <w:r>
-              <w:t>Obj</w:t>
-            </w:r>
-            <w:r>
-              <w:t>ectOutput</w:t>
-            </w:r>
-            <w:r>
-              <w:t>Stream</w:t>
+              <w:t>ObjectOutputStream</w:t>
             </w:r>
             <w:proofErr w:type="spellEnd"/>
             <w:r>
@@ -1925,6 +1935,14 @@
               <w:t>Явное приведение типов</w:t>
             </w:r>
           </w:p>
+          <w:p>
+            <w:pPr>
+              <w:pStyle w:val="ListParagraph"/>
+              <w:rPr>
+                <w:lang w:val="ru-RU"/>
+              </w:rPr>
+            </w:pPr>
+          </w:p>
         </w:tc>
       </w:tr>
       <w:tr>
@@ -1932,6 +1950,9 @@
           <w:tcPr>
             <w:tcW w:w="1838" w:type="dxa"/>
             <w:vMerge w:val="restart"/>
+            <w:tcBorders>
+              <w:top w:val="single" w:sz="12" w:space="0" w:color="auto"/>
+            </w:tcBorders>
           </w:tcPr>
           <w:p>
             <w:pPr>
@@ -1950,6 +1971,9 @@
         <w:tc>
           <w:tcPr>
             <w:tcW w:w="1985" w:type="dxa"/>
+            <w:tcBorders>
+              <w:top w:val="single" w:sz="12" w:space="0" w:color="auto"/>
+            </w:tcBorders>
           </w:tcPr>
           <w:p>
             <w:pPr>
@@ -1961,13 +1985,16 @@
               <w:rPr>
                 <w:lang w:val="ru-RU"/>
               </w:rPr>
-              <w:t>Зачем нужен такой способ?</w:t>
+              <w:t>Когда применяется?</w:t>
             </w:r>
           </w:p>
         </w:tc>
         <w:tc>
           <w:tcPr>
             <w:tcW w:w="9173" w:type="dxa"/>
+            <w:tcBorders>
+              <w:top w:val="single" w:sz="12" w:space="0" w:color="auto"/>
+            </w:tcBorders>
           </w:tcPr>
           <w:p>
             <w:pPr>
@@ -1975,6 +2002,167 @@
                 <w:lang w:val="ru-RU"/>
               </w:rPr>
             </w:pPr>
+            <w:r>
+              <w:rPr>
+                <w:lang w:val="ru-RU"/>
+              </w:rPr>
+              <w:t>Рефлексия</w:t>
+            </w:r>
+            <w:r>
+              <w:rPr>
+                <w:lang w:val="ru-RU"/>
+              </w:rPr>
+              <w:t xml:space="preserve"> - это механизм исследования данных о программе во время её выполнения. Рефлексия позволяет исследовать информацию о полях, методах и кон</w:t>
+            </w:r>
+            <w:r>
+              <w:rPr>
+                <w:lang w:val="ru-RU"/>
+              </w:rPr>
+              <w:t xml:space="preserve">структорах классов, </w:t>
+            </w:r>
+            <w:r>
+              <w:rPr>
+                <w:lang w:val="ru-RU"/>
+              </w:rPr>
+              <w:lastRenderedPageBreak/>
+              <w:t>выполнять операции над полями и методами</w:t>
+            </w:r>
+            <w:r>
+              <w:rPr>
+                <w:lang w:val="ru-RU"/>
+              </w:rPr>
+              <w:t>.</w:t>
+            </w:r>
+            <w:r>
+              <w:rPr>
+                <w:lang w:val="ru-RU"/>
+              </w:rPr>
+              <w:t xml:space="preserve"> Рефлексия в </w:t>
+            </w:r>
+            <w:proofErr w:type="spellStart"/>
+            <w:r>
+              <w:rPr>
+                <w:lang w:val="ru-RU"/>
+              </w:rPr>
+              <w:t>Java</w:t>
+            </w:r>
+            <w:proofErr w:type="spellEnd"/>
+            <w:r>
+              <w:rPr>
+                <w:lang w:val="ru-RU"/>
+              </w:rPr>
+              <w:t xml:space="preserve"> осуществляется с помощью </w:t>
+            </w:r>
+            <w:proofErr w:type="spellStart"/>
+            <w:r>
+              <w:rPr>
+                <w:lang w:val="ru-RU"/>
+              </w:rPr>
+              <w:t>Java</w:t>
+            </w:r>
+            <w:proofErr w:type="spellEnd"/>
+            <w:r>
+              <w:rPr>
+                <w:lang w:val="ru-RU"/>
+              </w:rPr>
+              <w:t xml:space="preserve"> </w:t>
+            </w:r>
+            <w:proofErr w:type="spellStart"/>
+            <w:r>
+              <w:rPr>
+                <w:lang w:val="ru-RU"/>
+              </w:rPr>
+              <w:t>Reflection</w:t>
+            </w:r>
+            <w:proofErr w:type="spellEnd"/>
+            <w:r>
+              <w:rPr>
+                <w:lang w:val="ru-RU"/>
+              </w:rPr>
+              <w:t xml:space="preserve"> API. Этот интерфейс API состоит из классов пакетов </w:t>
+            </w:r>
+            <w:proofErr w:type="spellStart"/>
+            <w:proofErr w:type="gramStart"/>
+            <w:r>
+              <w:rPr>
+                <w:lang w:val="ru-RU"/>
+              </w:rPr>
+              <w:t>java.lang</w:t>
+            </w:r>
+            <w:proofErr w:type="spellEnd"/>
+            <w:proofErr w:type="gramEnd"/>
+            <w:r>
+              <w:rPr>
+                <w:lang w:val="ru-RU"/>
+              </w:rPr>
+              <w:t xml:space="preserve"> и </w:t>
+            </w:r>
+            <w:proofErr w:type="spellStart"/>
+            <w:r>
+              <w:rPr>
+                <w:lang w:val="ru-RU"/>
+              </w:rPr>
+              <w:t>java.lang.reflect</w:t>
+            </w:r>
+            <w:proofErr w:type="spellEnd"/>
+            <w:r>
+              <w:rPr>
+                <w:lang w:val="ru-RU"/>
+              </w:rPr>
+              <w:t>.</w:t>
+            </w:r>
+            <w:r>
+              <w:rPr>
+                <w:lang w:val="ru-RU"/>
+              </w:rPr>
+              <w:t xml:space="preserve"> Одна из возможностей интерфейса </w:t>
+            </w:r>
+            <w:r>
+              <w:t>Java</w:t>
+            </w:r>
+            <w:r>
+              <w:rPr>
+                <w:lang w:val="ru-RU"/>
+              </w:rPr>
+              <w:t xml:space="preserve"> </w:t>
+            </w:r>
+            <w:r>
+              <w:t>Reflection</w:t>
+            </w:r>
+            <w:r>
+              <w:rPr>
+                <w:lang w:val="ru-RU"/>
+              </w:rPr>
+              <w:t xml:space="preserve"> </w:t>
+            </w:r>
+            <w:r>
+              <w:t>API</w:t>
+            </w:r>
+            <w:r>
+              <w:rPr>
+                <w:lang w:val="ru-RU"/>
+              </w:rPr>
+              <w:t xml:space="preserve"> </w:t>
+            </w:r>
+            <w:r>
+              <w:rPr>
+                <w:lang w:val="ru-RU"/>
+              </w:rPr>
+              <w:t>является создание объектов классов.</w:t>
+            </w:r>
+          </w:p>
+          <w:p>
+            <w:pPr>
+              <w:rPr>
+                <w:lang w:val="ru-RU"/>
+              </w:rPr>
+            </w:pPr>
+            <w:r>
+              <w:rPr>
+                <w:lang w:val="ru-RU"/>
+              </w:rPr>
+              <w:t>Применяется в случае, если мы знаем только имя класса и параметры.</w:t>
+            </w:r>
           </w:p>
         </w:tc>
       </w:tr>
@@ -2015,147 +2203,52 @@
             <w:tcW w:w="9173" w:type="dxa"/>
           </w:tcPr>
           <w:p>
-            <w:pPr>
-              <w:rPr>
-                <w:lang w:val="ru-RU"/>
-              </w:rPr>
-            </w:pPr>
-            <w:proofErr w:type="spellStart"/>
-            <w:r>
-              <w:rPr>
-                <w:i/>
-              </w:rPr>
-              <w:t>Obj</w:t>
-            </w:r>
-            <w:proofErr w:type="spellEnd"/>
-            <w:r>
-              <w:rPr>
-                <w:i/>
-                <w:lang w:val="ru-RU"/>
-              </w:rPr>
-              <w:t xml:space="preserve"> </w:t>
-            </w:r>
-            <w:r>
-              <w:rPr>
-                <w:i/>
-              </w:rPr>
-              <w:t>object</w:t>
-            </w:r>
-            <w:r>
-              <w:rPr>
-                <w:i/>
-                <w:lang w:val="ru-RU"/>
-              </w:rPr>
-              <w:t>2=(</w:t>
-            </w:r>
-            <w:proofErr w:type="spellStart"/>
-            <w:r>
-              <w:rPr>
-                <w:i/>
-              </w:rPr>
-              <w:t>Obj</w:t>
-            </w:r>
-            <w:proofErr w:type="spellEnd"/>
-            <w:r>
-              <w:rPr>
-                <w:i/>
-                <w:lang w:val="ru-RU"/>
-              </w:rPr>
-              <w:t>)</w:t>
-            </w:r>
-            <w:r>
-              <w:rPr>
-                <w:i/>
-              </w:rPr>
-              <w:t>Class</w:t>
-            </w:r>
-            <w:r>
-              <w:rPr>
-                <w:i/>
-                <w:lang w:val="ru-RU"/>
-              </w:rPr>
-              <w:t>.</w:t>
-            </w:r>
-            <w:proofErr w:type="spellStart"/>
-            <w:r>
-              <w:rPr>
-                <w:i/>
-              </w:rPr>
-              <w:t>forName</w:t>
-            </w:r>
-            <w:proofErr w:type="spellEnd"/>
-            <w:r>
-              <w:rPr>
-                <w:i/>
-                <w:lang w:val="ru-RU"/>
-              </w:rPr>
-              <w:t>("</w:t>
-            </w:r>
-            <w:r>
-              <w:rPr>
-                <w:i/>
-              </w:rPr>
-              <w:t>by</w:t>
-            </w:r>
-            <w:r>
-              <w:rPr>
-                <w:i/>
-                <w:lang w:val="ru-RU"/>
-              </w:rPr>
-              <w:t>.</w:t>
-            </w:r>
-            <w:proofErr w:type="spellStart"/>
-            <w:r>
-              <w:rPr>
-                <w:i/>
-              </w:rPr>
-              <w:t>epam</w:t>
-            </w:r>
-            <w:proofErr w:type="spellEnd"/>
-            <w:r>
-              <w:rPr>
-                <w:i/>
-                <w:lang w:val="ru-RU"/>
-              </w:rPr>
-              <w:t>.</w:t>
-            </w:r>
-            <w:proofErr w:type="spellStart"/>
-            <w:r>
-              <w:rPr>
-                <w:i/>
-              </w:rPr>
-              <w:t>Obj</w:t>
-            </w:r>
-            <w:proofErr w:type="spellEnd"/>
-            <w:r>
-              <w:rPr>
-                <w:i/>
-                <w:lang w:val="ru-RU"/>
-              </w:rPr>
-              <w:t>").</w:t>
-            </w:r>
-            <w:proofErr w:type="spellStart"/>
-            <w:r>
-              <w:rPr>
-                <w:i/>
-              </w:rPr>
-              <w:t>newInstance</w:t>
-            </w:r>
-            <w:proofErr w:type="spellEnd"/>
-            <w:r>
-              <w:rPr>
-                <w:i/>
-                <w:lang w:val="ru-RU"/>
-              </w:rPr>
-              <w:t>();</w:t>
-            </w:r>
-          </w:p>
-          <w:p>
-            <w:pPr>
-              <w:rPr>
-                <w:lang w:val="ru-RU"/>
-              </w:rPr>
-            </w:pPr>
+            <w:r>
+              <w:rPr>
+                <w:noProof/>
+              </w:rPr>
+              <w:drawing>
+                <wp:inline distT="0" distB="0" distL="0" distR="0">
+                  <wp:extent cx="1981313" cy="569343"/>
+                  <wp:effectExtent l="0" t="0" r="0" b="2540"/>
+                  <wp:docPr id="34" name="Picture 34"/>
+                  <wp:cNvGraphicFramePr>
+                    <a:graphicFrameLocks xmlns:a="http://schemas.openxmlformats.org/drawingml/2006/main" noChangeAspect="1"/>
+                  </wp:cNvGraphicFramePr>
+                  <a:graphic xmlns:a="http://schemas.openxmlformats.org/drawingml/2006/main">
+                    <a:graphicData uri="http://schemas.openxmlformats.org/drawingml/2006/picture">
+                      <pic:pic xmlns:pic="http://schemas.openxmlformats.org/drawingml/2006/picture">
+                        <pic:nvPicPr>
+                          <pic:cNvPr id="34" name="reflection.PNG"/>
+                          <pic:cNvPicPr/>
+                        </pic:nvPicPr>
+                        <pic:blipFill>
+                          <a:blip r:embed="rId13">
+                            <a:extLst>
+                              <a:ext uri="{28A0092B-C50C-407E-A947-70E740481C1C}">
+                                <a14:useLocalDpi xmlns:a14="http://schemas.microsoft.com/office/drawing/2010/main" val="0"/>
+                              </a:ext>
+                            </a:extLst>
+                          </a:blip>
+                          <a:stretch>
+                            <a:fillRect/>
+                          </a:stretch>
+                        </pic:blipFill>
+                        <pic:spPr>
+                          <a:xfrm>
+                            <a:off x="0" y="0"/>
+                            <a:ext cx="2020932" cy="580728"/>
+                          </a:xfrm>
+                          <a:prstGeom prst="rect">
+                            <a:avLst/>
+                          </a:prstGeom>
+                        </pic:spPr>
+                      </pic:pic>
+                    </a:graphicData>
+                  </a:graphic>
+                </wp:inline>
+              </w:drawing>
+            </w:r>
           </w:p>
         </w:tc>
       </w:tr>
@@ -2165,13 +2258,7 @@
             <w:tcW w:w="1838" w:type="dxa"/>
             <w:vMerge/>
           </w:tcPr>
-          <w:p>
-            <w:pPr>
-              <w:rPr>
-                <w:lang w:val="ru-RU"/>
-              </w:rPr>
-            </w:pPr>
-          </w:p>
+          <w:p/>
         </w:tc>
         <w:tc>
           <w:tcPr>
@@ -2197,10 +2284,228 @@
           </w:tcPr>
           <w:p>
             <w:pPr>
+              <w:pStyle w:val="ListParagraph"/>
+              <w:numPr>
+                <w:ilvl w:val="0"/>
+                <w:numId w:val="14"/>
+              </w:numPr>
               <w:rPr>
                 <w:lang w:val="ru-RU"/>
               </w:rPr>
             </w:pPr>
+            <w:r>
+              <w:rPr>
+                <w:lang w:val="ru-RU"/>
+              </w:rPr>
+              <w:t xml:space="preserve">На классе </w:t>
+            </w:r>
+            <w:r>
+              <w:t>Class</w:t>
+            </w:r>
+            <w:r>
+              <w:rPr>
+                <w:lang w:val="ru-RU"/>
+              </w:rPr>
+              <w:t xml:space="preserve"> </w:t>
+            </w:r>
+            <w:r>
+              <w:rPr>
+                <w:lang w:val="ru-RU"/>
+              </w:rPr>
+              <w:t xml:space="preserve">вызываем метод </w:t>
+            </w:r>
+            <w:proofErr w:type="spellStart"/>
+            <w:r>
+              <w:t>forName</w:t>
+            </w:r>
+            <w:proofErr w:type="spellEnd"/>
+            <w:r>
+              <w:rPr>
+                <w:lang w:val="ru-RU"/>
+              </w:rPr>
+              <w:t xml:space="preserve">, </w:t>
+            </w:r>
+            <w:r>
+              <w:rPr>
+                <w:lang w:val="ru-RU"/>
+              </w:rPr>
+              <w:t xml:space="preserve">который возвращает объект </w:t>
+            </w:r>
+            <w:r>
+              <w:t>Class</w:t>
+            </w:r>
+            <w:r>
+              <w:rPr>
+                <w:lang w:val="ru-RU"/>
+              </w:rPr>
+              <w:t>, ассоциированный с классом или интерфейсом, имя которого было задано как параметр. Имя класса – полное имя описываемого класса</w:t>
+            </w:r>
+            <w:r>
+              <w:rPr>
+                <w:lang w:val="ru-RU"/>
+              </w:rPr>
+              <w:t xml:space="preserve"> (</w:t>
+            </w:r>
+            <w:proofErr w:type="spellStart"/>
+            <w:proofErr w:type="gramStart"/>
+            <w:r>
+              <w:t>java.lang</w:t>
+            </w:r>
+            <w:proofErr w:type="gramEnd"/>
+            <w:r>
+              <w:t>.Thread</w:t>
+            </w:r>
+            <w:proofErr w:type="spellEnd"/>
+            <w:r>
+              <w:rPr>
+                <w:lang w:val="ru-RU"/>
+              </w:rPr>
+              <w:t>)</w:t>
+            </w:r>
+          </w:p>
+          <w:p>
+            <w:pPr>
+              <w:pStyle w:val="ListParagraph"/>
+              <w:numPr>
+                <w:ilvl w:val="0"/>
+                <w:numId w:val="14"/>
+              </w:numPr>
+              <w:rPr>
+                <w:lang w:val="ru-RU"/>
+              </w:rPr>
+            </w:pPr>
+            <w:r>
+              <w:rPr>
+                <w:lang w:val="ru-RU"/>
+              </w:rPr>
+              <w:t>Загрузка класса</w:t>
+            </w:r>
+          </w:p>
+          <w:p>
+            <w:pPr>
+              <w:pStyle w:val="ListParagraph"/>
+              <w:numPr>
+                <w:ilvl w:val="0"/>
+                <w:numId w:val="14"/>
+              </w:numPr>
+              <w:rPr>
+                <w:lang w:val="ru-RU"/>
+              </w:rPr>
+            </w:pPr>
+            <w:r>
+              <w:rPr>
+                <w:lang w:val="ru-RU"/>
+              </w:rPr>
+              <w:t xml:space="preserve">На объекте класса </w:t>
+            </w:r>
+            <w:r>
+              <w:t>Class</w:t>
+            </w:r>
+            <w:r>
+              <w:rPr>
+                <w:lang w:val="ru-RU"/>
+              </w:rPr>
+              <w:t xml:space="preserve"> вызываем метод </w:t>
+            </w:r>
+            <w:proofErr w:type="spellStart"/>
+            <w:r>
+              <w:t>newInstance</w:t>
+            </w:r>
+            <w:proofErr w:type="spellEnd"/>
+            <w:r>
+              <w:rPr>
+                <w:lang w:val="ru-RU"/>
+              </w:rPr>
+              <w:t xml:space="preserve">, </w:t>
+            </w:r>
+            <w:r>
+              <w:rPr>
+                <w:lang w:val="ru-RU"/>
+              </w:rPr>
+              <w:t>который возвращает новый экземпляр заданного класса. Экземпляр класса создастся как будто был вызван конструктор без аргументов. Класс инициализируется, если он не был ещё инициализирован. Если класс или его констру</w:t>
+            </w:r>
+            <w:r>
+              <w:rPr>
+                <w:lang w:val="ru-RU"/>
+              </w:rPr>
+              <w:t>к</w:t>
+            </w:r>
+            <w:r>
+              <w:rPr>
+                <w:lang w:val="ru-RU"/>
+              </w:rPr>
+              <w:t xml:space="preserve">тор без параметров недоступны, то будет выброшено исключение </w:t>
+            </w:r>
+            <w:proofErr w:type="spellStart"/>
+            <w:r>
+              <w:t>IllegalAccessException</w:t>
+            </w:r>
+            <w:proofErr w:type="spellEnd"/>
+            <w:r>
+              <w:rPr>
+                <w:lang w:val="ru-RU"/>
+              </w:rPr>
+              <w:t xml:space="preserve">. </w:t>
+            </w:r>
+            <w:r>
+              <w:rPr>
+                <w:lang w:val="ru-RU"/>
+              </w:rPr>
+              <w:t>Если попытаемся со</w:t>
+            </w:r>
+            <w:r>
+              <w:rPr>
+                <w:lang w:val="ru-RU"/>
+              </w:rPr>
+              <w:t>з</w:t>
+            </w:r>
+            <w:r>
+              <w:rPr>
+                <w:lang w:val="ru-RU"/>
+              </w:rPr>
+              <w:t>дать экземпляр абстрактного класса или интерфе</w:t>
+            </w:r>
+            <w:r>
+              <w:rPr>
+                <w:lang w:val="ru-RU"/>
+              </w:rPr>
+              <w:t>й</w:t>
+            </w:r>
+            <w:r>
+              <w:rPr>
+                <w:lang w:val="ru-RU"/>
+              </w:rPr>
+              <w:t>са</w:t>
+            </w:r>
+            <w:r>
+              <w:rPr>
+                <w:lang w:val="ru-RU"/>
+              </w:rPr>
+              <w:t xml:space="preserve">, или массива, или примитивного типа, или нет конструктора без параметров, то будет выброшено исключение </w:t>
+            </w:r>
+            <w:proofErr w:type="spellStart"/>
+            <w:r>
+              <w:t>InstantiationException</w:t>
+            </w:r>
+            <w:proofErr w:type="spellEnd"/>
+          </w:p>
+          <w:p>
+            <w:pPr>
+              <w:pStyle w:val="ListParagraph"/>
+              <w:numPr>
+                <w:ilvl w:val="0"/>
+                <w:numId w:val="14"/>
+              </w:numPr>
+              <w:rPr>
+                <w:lang w:val="ru-RU"/>
+              </w:rPr>
+            </w:pPr>
+            <w:r>
+              <w:rPr>
+                <w:lang w:val="ru-RU"/>
+              </w:rPr>
+              <w:t>Явное приведение типов</w:t>
+            </w:r>
           </w:p>
         </w:tc>
       </w:tr>
@@ -2226,6 +2531,7 @@
         <w:rPr>
           <w:b/>
           <w:sz w:val="24"/>
+          <w:lang w:val="ru-RU"/>
         </w:rPr>
       </w:pPr>
       <w:r>
@@ -2278,26 +2584,27 @@
         </w:rPr>
       </w:pPr>
       <w:proofErr w:type="spellStart"/>
+      <w:proofErr w:type="gramStart"/>
       <w:r>
         <w:rPr>
           <w:sz w:val="24"/>
           <w:lang w:val="ru-RU"/>
         </w:rPr>
-        <w:t>java.lang.Object</w:t>
+        <w:t>java.lang</w:t>
+      </w:r>
+      <w:proofErr w:type="gramEnd"/>
+      <w:r>
+        <w:rPr>
+          <w:sz w:val="24"/>
+          <w:lang w:val="ru-RU"/>
+        </w:rPr>
+        <w:t>.Object</w:t>
       </w:r>
       <w:proofErr w:type="spellEnd"/>
     </w:p>
     <w:p>
       <w:pPr>
         <w:rPr>
-          <w:sz w:val="24"/>
-          <w:lang w:val="ru-RU"/>
-        </w:rPr>
-      </w:pPr>
-    </w:p>
-    <w:p>
-      <w:pPr>
-        <w:rPr>
           <w:i/>
           <w:sz w:val="24"/>
           <w:u w:val="single"/>
@@ -2351,6 +2658,7 @@
           <w:u w:val="single"/>
           <w:lang w:val="ru-RU"/>
         </w:rPr>
+        <w:lastRenderedPageBreak/>
         <w:t>Назначение и использование данного класса?</w:t>
       </w:r>
     </w:p>
@@ -2464,15 +2772,15 @@
         <w:gridCol w:w="142"/>
         <w:gridCol w:w="283"/>
         <w:gridCol w:w="567"/>
-        <w:gridCol w:w="425"/>
-        <w:gridCol w:w="3544"/>
+        <w:gridCol w:w="605"/>
+        <w:gridCol w:w="3364"/>
         <w:gridCol w:w="567"/>
         <w:gridCol w:w="3686"/>
       </w:tblGrid>
       <w:tr>
         <w:tc>
           <w:tcPr>
-            <w:tcW w:w="5665" w:type="dxa"/>
+            <w:tcW w:w="5845" w:type="dxa"/>
             <w:gridSpan w:val="6"/>
           </w:tcPr>
           <w:p>
@@ -2484,7 +2792,7 @@
                 <wp:inline distT="0" distB="0" distL="0" distR="0" wp14:anchorId="518B9ED1" wp14:editId="74588746">
                   <wp:extent cx="2124075" cy="257175"/>
                   <wp:effectExtent l="0" t="0" r="0" b="9525"/>
-                  <wp:docPr id="3" name="Picture 3"/>
+                  <wp:docPr id="59" name="Picture 59"/>
                   <wp:cNvGraphicFramePr>
                     <a:graphicFrameLocks xmlns:a="http://schemas.openxmlformats.org/drawingml/2006/main" noChangeAspect="1"/>
                   </wp:cNvGraphicFramePr>
@@ -2496,7 +2804,7 @@
                           <pic:cNvPicPr/>
                         </pic:nvPicPr>
                         <pic:blipFill rotWithShape="1">
-                          <a:blip r:embed="rId13">
+                          <a:blip r:embed="rId14">
                             <a:extLst>
                               <a:ext uri="{28A0092B-C50C-407E-A947-70E740481C1C}">
                                 <a14:useLocalDpi xmlns:a14="http://schemas.microsoft.com/office/drawing/2010/main" val="0"/>
@@ -2545,7 +2853,7 @@
                 <wp:inline distT="0" distB="0" distL="0" distR="0" wp14:anchorId="034A86FD" wp14:editId="5D294371">
                   <wp:extent cx="2371725" cy="238125"/>
                   <wp:effectExtent l="0" t="0" r="9525" b="9525"/>
-                  <wp:docPr id="4" name="Picture 4"/>
+                  <wp:docPr id="60" name="Picture 60"/>
                   <wp:cNvGraphicFramePr>
                     <a:graphicFrameLocks xmlns:a="http://schemas.openxmlformats.org/drawingml/2006/main" noChangeAspect="1"/>
                   </wp:cNvGraphicFramePr>
@@ -2557,7 +2865,7 @@
                           <pic:cNvPicPr/>
                         </pic:nvPicPr>
                         <pic:blipFill rotWithShape="1">
-                          <a:blip r:embed="rId13">
+                          <a:blip r:embed="rId14">
                             <a:extLst>
                               <a:ext uri="{28A0092B-C50C-407E-A947-70E740481C1C}">
                                 <a14:useLocalDpi xmlns:a14="http://schemas.microsoft.com/office/drawing/2010/main" val="0"/>
@@ -2594,7 +2902,7 @@
         </w:tc>
         <w:tc>
           <w:tcPr>
-            <w:tcW w:w="7797" w:type="dxa"/>
+            <w:tcW w:w="7617" w:type="dxa"/>
             <w:gridSpan w:val="3"/>
           </w:tcPr>
           <w:p>
@@ -2724,7 +3032,6 @@
                 <w:bdr w:val="none" w:sz="0" w:space="0" w:color="auto" w:frame="1"/>
                 <w:lang w:eastAsia="ru-RU"/>
               </w:rPr>
-              <w:lastRenderedPageBreak/>
               <w:t>CloneNotSupportedException</w:t>
             </w:r>
             <w:proofErr w:type="spellEnd"/>
@@ -2787,12 +3094,11 @@
                 <w:i/>
                 <w:noProof/>
               </w:rPr>
-              <w:lastRenderedPageBreak/>
               <w:drawing>
                 <wp:inline distT="0" distB="0" distL="0" distR="0" wp14:anchorId="130D345A" wp14:editId="7C9E1332">
                   <wp:extent cx="2438740" cy="647790"/>
                   <wp:effectExtent l="0" t="0" r="0" b="0"/>
-                  <wp:docPr id="5" name="Picture 5"/>
+                  <wp:docPr id="61" name="Picture 61"/>
                   <wp:cNvGraphicFramePr>
                     <a:graphicFrameLocks xmlns:a="http://schemas.openxmlformats.org/drawingml/2006/main" noChangeAspect="1"/>
                   </wp:cNvGraphicFramePr>
@@ -2804,7 +3110,7 @@
                           <pic:cNvPicPr/>
                         </pic:nvPicPr>
                         <pic:blipFill>
-                          <a:blip r:embed="rId14">
+                          <a:blip r:embed="rId15">
                             <a:extLst>
                               <a:ext uri="{28A0092B-C50C-407E-A947-70E740481C1C}">
                                 <a14:useLocalDpi xmlns:a14="http://schemas.microsoft.com/office/drawing/2010/main" val="0"/>
@@ -3772,7 +4078,7 @@
       <w:tr>
         <w:tc>
           <w:tcPr>
-            <w:tcW w:w="5665" w:type="dxa"/>
+            <w:tcW w:w="5845" w:type="dxa"/>
             <w:gridSpan w:val="6"/>
           </w:tcPr>
           <w:p>
@@ -3787,11 +4093,12 @@
                 <w:i/>
                 <w:noProof/>
               </w:rPr>
+              <w:lastRenderedPageBreak/>
               <w:drawing>
                 <wp:inline distT="0" distB="0" distL="0" distR="0" wp14:anchorId="57534F56" wp14:editId="32177EEB">
                   <wp:extent cx="2734057" cy="152421"/>
                   <wp:effectExtent l="0" t="0" r="9525" b="0"/>
-                  <wp:docPr id="7" name="Picture 7"/>
+                  <wp:docPr id="62" name="Picture 62"/>
                   <wp:cNvGraphicFramePr>
                     <a:graphicFrameLocks xmlns:a="http://schemas.openxmlformats.org/drawingml/2006/main" noChangeAspect="1"/>
                   </wp:cNvGraphicFramePr>
@@ -3803,7 +4110,7 @@
                           <pic:cNvPicPr/>
                         </pic:nvPicPr>
                         <pic:blipFill>
-                          <a:blip r:embed="rId15">
+                          <a:blip r:embed="rId16">
                             <a:extLst>
                               <a:ext uri="{28A0092B-C50C-407E-A947-70E740481C1C}">
                                 <a14:useLocalDpi xmlns:a14="http://schemas.microsoft.com/office/drawing/2010/main" val="0"/>
@@ -3833,7 +4140,7 @@
         </w:tc>
         <w:tc>
           <w:tcPr>
-            <w:tcW w:w="7797" w:type="dxa"/>
+            <w:tcW w:w="7617" w:type="dxa"/>
             <w:gridSpan w:val="3"/>
           </w:tcPr>
           <w:p>
@@ -3943,7 +4250,7 @@
                 <wp:inline distT="0" distB="0" distL="0" distR="0" wp14:anchorId="4A6CCDB2" wp14:editId="4B1BF4B7">
                   <wp:extent cx="3210373" cy="181000"/>
                   <wp:effectExtent l="0" t="0" r="9525" b="9525"/>
-                  <wp:docPr id="6" name="Picture 6"/>
+                  <wp:docPr id="63" name="Picture 63"/>
                   <wp:cNvGraphicFramePr>
                     <a:graphicFrameLocks xmlns:a="http://schemas.openxmlformats.org/drawingml/2006/main" noChangeAspect="1"/>
                   </wp:cNvGraphicFramePr>
@@ -3955,7 +4262,7 @@
                           <pic:cNvPicPr/>
                         </pic:nvPicPr>
                         <pic:blipFill>
-                          <a:blip r:embed="rId16">
+                          <a:blip r:embed="rId17">
                             <a:extLst>
                               <a:ext uri="{28A0092B-C50C-407E-A947-70E740481C1C}">
                                 <a14:useLocalDpi xmlns:a14="http://schemas.microsoft.com/office/drawing/2010/main" val="0"/>
@@ -4271,12 +4578,11 @@
                 <w:i/>
                 <w:noProof/>
               </w:rPr>
-              <w:lastRenderedPageBreak/>
               <w:drawing>
                 <wp:inline distT="0" distB="0" distL="0" distR="0" wp14:anchorId="0A87DC29" wp14:editId="1915D5E8">
                   <wp:extent cx="2019582" cy="219106"/>
                   <wp:effectExtent l="0" t="0" r="0" b="9525"/>
-                  <wp:docPr id="8" name="Picture 8"/>
+                  <wp:docPr id="64" name="Picture 64"/>
                   <wp:cNvGraphicFramePr>
                     <a:graphicFrameLocks xmlns:a="http://schemas.openxmlformats.org/drawingml/2006/main" noChangeAspect="1"/>
                   </wp:cNvGraphicFramePr>
@@ -4288,7 +4594,7 @@
                           <pic:cNvPicPr/>
                         </pic:nvPicPr>
                         <pic:blipFill>
-                          <a:blip r:embed="rId17">
+                          <a:blip r:embed="rId18">
                             <a:extLst>
                               <a:ext uri="{28A0092B-C50C-407E-A947-70E740481C1C}">
                                 <a14:useLocalDpi xmlns:a14="http://schemas.microsoft.com/office/drawing/2010/main" val="0"/>
@@ -4658,7 +4964,7 @@
                 <wp:inline distT="0" distB="0" distL="0" distR="0" wp14:anchorId="75BBE3EB" wp14:editId="4423A8E1">
                   <wp:extent cx="4700769" cy="723900"/>
                   <wp:effectExtent l="0" t="0" r="5080" b="0"/>
-                  <wp:docPr id="12" name="Picture 12"/>
+                  <wp:docPr id="65" name="Picture 65"/>
                   <wp:cNvGraphicFramePr>
                     <a:graphicFrameLocks xmlns:a="http://schemas.openxmlformats.org/drawingml/2006/main" noChangeAspect="1"/>
                   </wp:cNvGraphicFramePr>
@@ -4670,7 +4976,7 @@
                           <pic:cNvPicPr/>
                         </pic:nvPicPr>
                         <pic:blipFill>
-                          <a:blip r:embed="rId18">
+                          <a:blip r:embed="rId19">
                             <a:extLst>
                               <a:ext uri="{28A0092B-C50C-407E-A947-70E740481C1C}">
                                 <a14:useLocalDpi xmlns:a14="http://schemas.microsoft.com/office/drawing/2010/main" val="0"/>
@@ -4817,7 +5123,7 @@
                 <wp:inline distT="0" distB="0" distL="0" distR="0" wp14:anchorId="271298FB" wp14:editId="0F83957A">
                   <wp:extent cx="2410161" cy="247685"/>
                   <wp:effectExtent l="0" t="0" r="0" b="0"/>
-                  <wp:docPr id="11" name="Picture 11"/>
+                  <wp:docPr id="66" name="Picture 66"/>
                   <wp:cNvGraphicFramePr>
                     <a:graphicFrameLocks xmlns:a="http://schemas.openxmlformats.org/drawingml/2006/main" noChangeAspect="1"/>
                   </wp:cNvGraphicFramePr>
@@ -4829,7 +5135,7 @@
                           <pic:cNvPicPr/>
                         </pic:nvPicPr>
                         <pic:blipFill>
-                          <a:blip r:embed="rId19">
+                          <a:blip r:embed="rId20">
                             <a:extLst>
                               <a:ext uri="{28A0092B-C50C-407E-A947-70E740481C1C}">
                                 <a14:useLocalDpi xmlns:a14="http://schemas.microsoft.com/office/drawing/2010/main" val="0"/>
@@ -5032,6 +5338,7 @@
                 <w:szCs w:val="20"/>
                 <w:lang w:val="ru-RU"/>
               </w:rPr>
+              <w:lastRenderedPageBreak/>
               <w:t>Выполняя синхронизированного выражения, которое синхронизируется на объекте</w:t>
             </w:r>
           </w:p>
@@ -5092,11 +5399,12 @@
                 <w:i/>
                 <w:noProof/>
               </w:rPr>
+              <w:lastRenderedPageBreak/>
               <w:drawing>
                 <wp:inline distT="0" distB="0" distL="0" distR="0" wp14:anchorId="460A16F4" wp14:editId="0C1F59DF">
                   <wp:extent cx="2543530" cy="257211"/>
                   <wp:effectExtent l="0" t="0" r="0" b="9525"/>
-                  <wp:docPr id="10" name="Picture 10"/>
+                  <wp:docPr id="67" name="Picture 67"/>
                   <wp:cNvGraphicFramePr>
                     <a:graphicFrameLocks xmlns:a="http://schemas.openxmlformats.org/drawingml/2006/main" noChangeAspect="1"/>
                   </wp:cNvGraphicFramePr>
@@ -5108,7 +5416,7 @@
                           <pic:cNvPicPr/>
                         </pic:nvPicPr>
                         <pic:blipFill>
-                          <a:blip r:embed="rId20">
+                          <a:blip r:embed="rId21">
                             <a:extLst>
                               <a:ext uri="{28A0092B-C50C-407E-A947-70E740481C1C}">
                                 <a14:useLocalDpi xmlns:a14="http://schemas.microsoft.com/office/drawing/2010/main" val="0"/>
@@ -5258,7 +5566,7 @@
       <w:tr>
         <w:tc>
           <w:tcPr>
-            <w:tcW w:w="5665" w:type="dxa"/>
+            <w:tcW w:w="5845" w:type="dxa"/>
             <w:gridSpan w:val="6"/>
           </w:tcPr>
           <w:p>
@@ -5277,7 +5585,7 @@
                 <wp:inline distT="0" distB="0" distL="0" distR="0" wp14:anchorId="3BFD49E2" wp14:editId="7F08487A">
                   <wp:extent cx="3550285" cy="610235"/>
                   <wp:effectExtent l="0" t="0" r="0" b="0"/>
-                  <wp:docPr id="13" name="Picture 13"/>
+                  <wp:docPr id="68" name="Picture 68"/>
                   <wp:cNvGraphicFramePr>
                     <a:graphicFrameLocks xmlns:a="http://schemas.openxmlformats.org/drawingml/2006/main" noChangeAspect="1"/>
                   </wp:cNvGraphicFramePr>
@@ -5289,7 +5597,7 @@
                           <pic:cNvPicPr/>
                         </pic:nvPicPr>
                         <pic:blipFill>
-                          <a:blip r:embed="rId21">
+                          <a:blip r:embed="rId22">
                             <a:extLst>
                               <a:ext uri="{28A0092B-C50C-407E-A947-70E740481C1C}">
                                 <a14:useLocalDpi xmlns:a14="http://schemas.microsoft.com/office/drawing/2010/main" val="0"/>
@@ -5319,7 +5627,7 @@
         </w:tc>
         <w:tc>
           <w:tcPr>
-            <w:tcW w:w="7797" w:type="dxa"/>
+            <w:tcW w:w="7617" w:type="dxa"/>
             <w:gridSpan w:val="3"/>
           </w:tcPr>
           <w:p>
@@ -5494,16 +5802,7 @@
                 <w:szCs w:val="20"/>
                 <w:lang w:val="ru-RU"/>
               </w:rPr>
-              <w:t xml:space="preserve"> в случае, если любой </w:t>
-            </w:r>
-            <w:r>
-              <w:rPr>
-                <w:sz w:val="20"/>
-                <w:szCs w:val="20"/>
-                <w:lang w:val="ru-RU"/>
-              </w:rPr>
-              <w:lastRenderedPageBreak/>
-              <w:t>поток прервёт текущий поток до или во время того, так</w:t>
+              <w:t xml:space="preserve"> в случае, если любой поток прервёт текущий поток до или во время того, так</w:t>
             </w:r>
             <w:r>
               <w:rPr>
@@ -5519,7 +5818,7 @@
       <w:tr>
         <w:tc>
           <w:tcPr>
-            <w:tcW w:w="5665" w:type="dxa"/>
+            <w:tcW w:w="5845" w:type="dxa"/>
             <w:gridSpan w:val="6"/>
           </w:tcPr>
           <w:p>
@@ -5534,12 +5833,11 @@
                 <w:i/>
                 <w:noProof/>
               </w:rPr>
-              <w:lastRenderedPageBreak/>
               <w:drawing>
                 <wp:inline distT="0" distB="0" distL="0" distR="0" wp14:anchorId="7BD1674E" wp14:editId="2B750643">
                   <wp:extent cx="3550285" cy="178435"/>
                   <wp:effectExtent l="0" t="0" r="0" b="0"/>
-                  <wp:docPr id="14" name="Picture 14"/>
+                  <wp:docPr id="69" name="Picture 69"/>
                   <wp:cNvGraphicFramePr>
                     <a:graphicFrameLocks xmlns:a="http://schemas.openxmlformats.org/drawingml/2006/main" noChangeAspect="1"/>
                   </wp:cNvGraphicFramePr>
@@ -5551,7 +5849,7 @@
                           <pic:cNvPicPr/>
                         </pic:nvPicPr>
                         <pic:blipFill>
-                          <a:blip r:embed="rId22">
+                          <a:blip r:embed="rId23">
                             <a:extLst>
                               <a:ext uri="{28A0092B-C50C-407E-A947-70E740481C1C}">
                                 <a14:useLocalDpi xmlns:a14="http://schemas.microsoft.com/office/drawing/2010/main" val="0"/>
@@ -5581,7 +5879,7 @@
         </w:tc>
         <w:tc>
           <w:tcPr>
-            <w:tcW w:w="7797" w:type="dxa"/>
+            <w:tcW w:w="7617" w:type="dxa"/>
             <w:gridSpan w:val="3"/>
           </w:tcPr>
           <w:p>
@@ -5754,11 +6052,12 @@
                 <w:i/>
                 <w:noProof/>
               </w:rPr>
+              <w:lastRenderedPageBreak/>
               <w:drawing>
                 <wp:inline distT="0" distB="0" distL="0" distR="0" wp14:anchorId="437DF39C" wp14:editId="51F77526">
                   <wp:extent cx="4152900" cy="2633909"/>
                   <wp:effectExtent l="0" t="0" r="0" b="0"/>
-                  <wp:docPr id="15" name="Picture 15"/>
+                  <wp:docPr id="70" name="Picture 70"/>
                   <wp:cNvGraphicFramePr>
                     <a:graphicFrameLocks xmlns:a="http://schemas.openxmlformats.org/drawingml/2006/main" noChangeAspect="1"/>
                   </wp:cNvGraphicFramePr>
@@ -5770,7 +6069,7 @@
                           <pic:cNvPicPr/>
                         </pic:nvPicPr>
                         <pic:blipFill>
-                          <a:blip r:embed="rId23">
+                          <a:blip r:embed="rId24">
                             <a:extLst>
                               <a:ext uri="{28A0092B-C50C-407E-A947-70E740481C1C}">
                                 <a14:useLocalDpi xmlns:a14="http://schemas.microsoft.com/office/drawing/2010/main" val="0"/>
@@ -6428,7 +6727,6 @@
           <w:shd w:val="clear" w:color="auto" w:fill="FFFFFF"/>
           <w:lang w:val="ru-RU"/>
         </w:rPr>
-        <w:lastRenderedPageBreak/>
         <w:t xml:space="preserve">Что будет, если </w:t>
       </w:r>
       <w:proofErr w:type="spellStart"/>
@@ -6460,7 +6758,6 @@
         <w:rPr>
           <w:rFonts w:cs="Arial"/>
           <w:i/>
-          <w:color w:val="FF0000"/>
           <w:u w:val="single"/>
           <w:shd w:val="clear" w:color="auto" w:fill="FFFFFF"/>
           <w:lang w:val="ru-RU"/>
@@ -6470,7 +6767,6 @@
         <w:rPr>
           <w:rFonts w:cs="Arial"/>
           <w:i/>
-          <w:color w:val="FF0000"/>
           <w:u w:val="single"/>
           <w:shd w:val="clear" w:color="auto" w:fill="FFFFFF"/>
           <w:lang w:val="ru-RU"/>
@@ -6481,7 +6777,6 @@
         <w:rPr>
           <w:rFonts w:cs="Arial"/>
           <w:i/>
-          <w:color w:val="FF0000"/>
           <w:u w:val="single"/>
           <w:shd w:val="clear" w:color="auto" w:fill="FFFFFF"/>
         </w:rPr>
@@ -6491,76 +6786,47 @@
         <w:rPr>
           <w:rFonts w:cs="Arial"/>
           <w:i/>
-          <w:color w:val="FF0000"/>
           <w:u w:val="single"/>
           <w:shd w:val="clear" w:color="auto" w:fill="FFFFFF"/>
           <w:lang w:val="ru-RU"/>
         </w:rPr>
-        <w:t xml:space="preserve"> </w:t>
-      </w:r>
+        <w:t xml:space="preserve"> есть методы, связанные с </w:t>
+      </w:r>
+      <w:proofErr w:type="spellStart"/>
       <w:r>
         <w:rPr>
           <w:rFonts w:cs="Arial"/>
           <w:i/>
-          <w:color w:val="FF0000"/>
           <w:u w:val="single"/>
           <w:shd w:val="clear" w:color="auto" w:fill="FFFFFF"/>
           <w:lang w:val="ru-RU"/>
         </w:rPr>
-        <w:t>есть мето</w:t>
-      </w:r>
-      <w:bookmarkStart w:id="0" w:name="_GoBack"/>
-      <w:bookmarkEnd w:id="0"/>
+        <w:t>многопоточностью</w:t>
+      </w:r>
+      <w:proofErr w:type="spellEnd"/>
       <w:r>
         <w:rPr>
           <w:rFonts w:cs="Arial"/>
           <w:i/>
-          <w:color w:val="FF0000"/>
           <w:u w:val="single"/>
           <w:shd w:val="clear" w:color="auto" w:fill="FFFFFF"/>
           <w:lang w:val="ru-RU"/>
         </w:rPr>
-        <w:t xml:space="preserve">ды, связанные с </w:t>
-      </w:r>
-      <w:proofErr w:type="spellStart"/>
+        <w:t xml:space="preserve">? Почему бы их все не положить в класс </w:t>
+      </w:r>
       <w:r>
         <w:rPr>
           <w:rFonts w:cs="Arial"/>
           <w:i/>
-          <w:color w:val="FF0000"/>
           <w:u w:val="single"/>
           <w:shd w:val="clear" w:color="auto" w:fill="FFFFFF"/>
-          <w:lang w:val="ru-RU"/>
-        </w:rPr>
-        <w:t>многопоточностью</w:t>
-      </w:r>
-      <w:proofErr w:type="spellEnd"/>
+        </w:rPr>
+        <w:t>Thread</w:t>
+      </w:r>
       <w:r>
         <w:rPr>
           <w:rFonts w:cs="Arial"/>
           <w:i/>
-          <w:color w:val="FF0000"/>
-          <w:u w:val="single"/>
-          <w:shd w:val="clear" w:color="auto" w:fill="FFFFFF"/>
-          <w:lang w:val="ru-RU"/>
-        </w:rPr>
-        <w:t xml:space="preserve">? Почему бы их все не положить в класс </w:t>
-      </w:r>
-      <w:r>
-        <w:rPr>
-          <w:rFonts w:cs="Arial"/>
-          <w:i/>
-          <w:color w:val="FF0000"/>
-          <w:u w:val="single"/>
-          <w:shd w:val="clear" w:color="auto" w:fill="FFFFFF"/>
-        </w:rPr>
-        <w:t>Thread</w:t>
-      </w:r>
-      <w:r>
-        <w:rPr>
-          <w:rFonts w:cs="Arial"/>
-          <w:i/>
-          <w:color w:val="FF0000"/>
           <w:u w:val="single"/>
           <w:shd w:val="clear" w:color="auto" w:fill="FFFFFF"/>
           <w:lang w:val="ru-RU"/>
@@ -6572,17 +6838,158 @@
       <w:pPr>
         <w:rPr>
           <w:rFonts w:cs="Arial"/>
-          <w:sz w:val="20"/>
-          <w:szCs w:val="20"/>
-          <w:shd w:val="clear" w:color="auto" w:fill="FFFFFF"/>
-          <w:lang w:val="ru-RU"/>
-        </w:rPr>
-      </w:pPr>
+          <w:shd w:val="clear" w:color="auto" w:fill="FFFFFF"/>
+          <w:lang w:val="ru-RU"/>
+        </w:rPr>
+      </w:pPr>
+      <w:r>
+        <w:rPr>
+          <w:rFonts w:cs="Arial"/>
+          <w:shd w:val="clear" w:color="auto" w:fill="FFFFFF"/>
+          <w:lang w:val="ru-RU"/>
+        </w:rPr>
+        <w:t xml:space="preserve">Так как </w:t>
+      </w:r>
+      <w:r>
+        <w:rPr>
+          <w:rFonts w:cs="Arial"/>
+          <w:shd w:val="clear" w:color="auto" w:fill="FFFFFF"/>
+        </w:rPr>
+        <w:t>wait</w:t>
+      </w:r>
+      <w:r>
+        <w:rPr>
+          <w:rFonts w:cs="Arial"/>
+          <w:shd w:val="clear" w:color="auto" w:fill="FFFFFF"/>
+          <w:lang w:val="ru-RU"/>
+        </w:rPr>
+        <w:t xml:space="preserve">, </w:t>
+      </w:r>
+      <w:r>
+        <w:rPr>
+          <w:rFonts w:cs="Arial"/>
+          <w:shd w:val="clear" w:color="auto" w:fill="FFFFFF"/>
+        </w:rPr>
+        <w:t>notify</w:t>
+      </w:r>
+      <w:r>
+        <w:rPr>
+          <w:rFonts w:cs="Arial"/>
+          <w:shd w:val="clear" w:color="auto" w:fill="FFFFFF"/>
+          <w:lang w:val="ru-RU"/>
+        </w:rPr>
+        <w:t xml:space="preserve"> </w:t>
+      </w:r>
+      <w:r>
+        <w:rPr>
+          <w:rFonts w:cs="Arial"/>
+          <w:shd w:val="clear" w:color="auto" w:fill="FFFFFF"/>
+          <w:lang w:val="ru-RU"/>
+        </w:rPr>
+        <w:t xml:space="preserve">и </w:t>
+      </w:r>
+      <w:proofErr w:type="spellStart"/>
+      <w:r>
+        <w:rPr>
+          <w:rFonts w:cs="Arial"/>
+          <w:shd w:val="clear" w:color="auto" w:fill="FFFFFF"/>
+        </w:rPr>
+        <w:t>noyifyAll</w:t>
+      </w:r>
+      <w:proofErr w:type="spellEnd"/>
+      <w:r>
+        <w:rPr>
+          <w:rFonts w:cs="Arial"/>
+          <w:shd w:val="clear" w:color="auto" w:fill="FFFFFF"/>
+          <w:lang w:val="ru-RU"/>
+        </w:rPr>
+        <w:t xml:space="preserve"> </w:t>
+      </w:r>
+      <w:r>
+        <w:rPr>
+          <w:rFonts w:cs="Arial"/>
+          <w:shd w:val="clear" w:color="auto" w:fill="FFFFFF"/>
+          <w:lang w:val="ru-RU"/>
+        </w:rPr>
+        <w:t>работают на уровне блокировок (</w:t>
+      </w:r>
+      <w:r>
+        <w:rPr>
+          <w:rFonts w:cs="Arial"/>
+          <w:shd w:val="clear" w:color="auto" w:fill="FFFFFF"/>
+        </w:rPr>
+        <w:t>lock</w:t>
+      </w:r>
+      <w:r>
+        <w:rPr>
+          <w:rFonts w:cs="Arial"/>
+          <w:shd w:val="clear" w:color="auto" w:fill="FFFFFF"/>
+          <w:lang w:val="ru-RU"/>
+        </w:rPr>
+        <w:t xml:space="preserve">), имеет смысл определить их в классе </w:t>
+      </w:r>
+      <w:r>
+        <w:rPr>
+          <w:rFonts w:cs="Arial"/>
+          <w:shd w:val="clear" w:color="auto" w:fill="FFFFFF"/>
+        </w:rPr>
+        <w:t>Object</w:t>
+      </w:r>
+      <w:r>
+        <w:rPr>
+          <w:rFonts w:cs="Arial"/>
+          <w:shd w:val="clear" w:color="auto" w:fill="FFFFFF"/>
+          <w:lang w:val="ru-RU"/>
+        </w:rPr>
+        <w:t xml:space="preserve">, </w:t>
+      </w:r>
+      <w:r>
+        <w:rPr>
+          <w:rFonts w:cs="Arial"/>
+          <w:shd w:val="clear" w:color="auto" w:fill="FFFFFF"/>
+          <w:lang w:val="ru-RU"/>
+        </w:rPr>
+        <w:t xml:space="preserve">так как </w:t>
+      </w:r>
+      <w:r>
+        <w:rPr>
+          <w:rFonts w:cs="Arial"/>
+          <w:shd w:val="clear" w:color="auto" w:fill="FFFFFF"/>
+        </w:rPr>
+        <w:t>lock</w:t>
+      </w:r>
+      <w:r>
+        <w:rPr>
+          <w:rFonts w:cs="Arial"/>
+          <w:shd w:val="clear" w:color="auto" w:fill="FFFFFF"/>
+          <w:lang w:val="ru-RU"/>
+        </w:rPr>
+        <w:t xml:space="preserve"> </w:t>
+      </w:r>
+      <w:r>
+        <w:rPr>
+          <w:rFonts w:cs="Arial"/>
+          <w:shd w:val="clear" w:color="auto" w:fill="FFFFFF"/>
+          <w:lang w:val="ru-RU"/>
+        </w:rPr>
+        <w:t>принадлежит объекту.</w:t>
+      </w:r>
     </w:p>
     <w:p>
       <w:pPr>
         <w:rPr>
           <w:rFonts w:cs="Arial"/>
+          <w:sz w:val="20"/>
+          <w:szCs w:val="20"/>
+          <w:shd w:val="clear" w:color="auto" w:fill="FFFFFF"/>
+          <w:lang w:val="ru-RU"/>
+        </w:rPr>
+      </w:pPr>
+    </w:p>
+    <w:p>
+      <w:pPr>
+        <w:rPr>
+          <w:rFonts w:cs="Arial"/>
           <w:b/>
           <w:sz w:val="24"/>
           <w:szCs w:val="20"/>
@@ -6599,6 +7006,7 @@
           <w:szCs w:val="20"/>
           <w:shd w:val="clear" w:color="auto" w:fill="FFFFFF"/>
         </w:rPr>
+        <w:lastRenderedPageBreak/>
         <w:t>ClassLoading</w:t>
       </w:r>
       <w:proofErr w:type="spellEnd"/>
@@ -6811,6 +7219,7 @@
         </w:rPr>
         <w:t>java</w:t>
       </w:r>
+      <w:proofErr w:type="gramEnd"/>
       <w:r>
         <w:rPr>
           <w:rFonts w:cs="Arial"/>
@@ -6849,7 +7258,6 @@
         <w:t>ClassLoader</w:t>
       </w:r>
       <w:proofErr w:type="spellEnd"/>
-      <w:proofErr w:type="gramEnd"/>
       <w:r>
         <w:rPr>
           <w:rFonts w:cs="Arial"/>
@@ -6939,7 +7347,6 @@
           <w:szCs w:val="20"/>
           <w:u w:val="single"/>
           <w:shd w:val="clear" w:color="auto" w:fill="FFFFFF"/>
-          <w:lang w:val="ru-RU"/>
         </w:rPr>
       </w:pPr>
       <w:r>
@@ -6981,7 +7388,7 @@
                     </pic:cNvPicPr>
                   </pic:nvPicPr>
                   <pic:blipFill>
-                    <a:blip r:embed="rId24">
+                    <a:blip r:embed="rId25">
                       <a:extLst>
                         <a:ext uri="{28A0092B-C50C-407E-A947-70E740481C1C}">
                           <a14:useLocalDpi xmlns:a14="http://schemas.microsoft.com/office/drawing/2010/main" val="0"/>
@@ -7027,7 +7434,17 @@
           <w:shd w:val="clear" w:color="auto" w:fill="FFFFFF"/>
           <w:lang w:val="ru-RU"/>
         </w:rPr>
-        <w:t xml:space="preserve">Виды </w:t>
+        <w:t>Виды</w:t>
+      </w:r>
+      <w:r>
+        <w:rPr>
+          <w:rFonts w:cs="Arial"/>
+          <w:i/>
+          <w:szCs w:val="20"/>
+          <w:u w:val="single"/>
+          <w:shd w:val="clear" w:color="auto" w:fill="FFFFFF"/>
+        </w:rPr>
+        <w:t xml:space="preserve"> </w:t>
       </w:r>
       <w:proofErr w:type="spellStart"/>
       <w:r>
@@ -7037,7 +7454,6 @@
           <w:szCs w:val="20"/>
           <w:u w:val="single"/>
           <w:shd w:val="clear" w:color="auto" w:fill="FFFFFF"/>
-          <w:lang w:val="ru-RU"/>
         </w:rPr>
         <w:t>ClassLoader</w:t>
       </w:r>
@@ -7049,18 +7465,24 @@
           <w:rFonts w:cs="Arial"/>
           <w:szCs w:val="20"/>
           <w:shd w:val="clear" w:color="auto" w:fill="FFFFFF"/>
-          <w:lang w:val="ru-RU"/>
-        </w:rPr>
-      </w:pPr>
+        </w:rPr>
+      </w:pPr>
+      <w:r>
+        <w:rPr>
+          <w:rFonts w:cs="Arial"/>
+          <w:szCs w:val="20"/>
+          <w:shd w:val="clear" w:color="auto" w:fill="FFFFFF"/>
+        </w:rPr>
+        <w:t xml:space="preserve">Bootstrap </w:t>
+      </w:r>
       <w:proofErr w:type="spellStart"/>
       <w:r>
         <w:rPr>
           <w:rFonts w:cs="Arial"/>
           <w:szCs w:val="20"/>
           <w:shd w:val="clear" w:color="auto" w:fill="FFFFFF"/>
-          <w:lang w:val="ru-RU"/>
-        </w:rPr>
-        <w:t>Bootstrap</w:t>
+        </w:rPr>
+        <w:t>ClassLoader</w:t>
       </w:r>
       <w:proofErr w:type="spellEnd"/>
       <w:r>
@@ -7068,29 +7490,42 @@
           <w:rFonts w:cs="Arial"/>
           <w:szCs w:val="20"/>
           <w:shd w:val="clear" w:color="auto" w:fill="FFFFFF"/>
-          <w:lang w:val="ru-RU"/>
+        </w:rPr>
+        <w:t xml:space="preserve"> - </w:t>
+      </w:r>
+      <w:r>
+        <w:rPr>
+          <w:rFonts w:cs="Arial"/>
+          <w:szCs w:val="20"/>
+          <w:shd w:val="clear" w:color="auto" w:fill="FFFFFF"/>
+          <w:lang w:val="ru-RU"/>
+        </w:rPr>
+        <w:t>базовый</w:t>
+      </w:r>
+      <w:r>
+        <w:rPr>
+          <w:rFonts w:cs="Arial"/>
+          <w:szCs w:val="20"/>
+          <w:shd w:val="clear" w:color="auto" w:fill="FFFFFF"/>
         </w:rPr>
         <w:t xml:space="preserve"> </w:t>
       </w:r>
-      <w:proofErr w:type="spellStart"/>
-      <w:r>
-        <w:rPr>
-          <w:rFonts w:cs="Arial"/>
-          <w:szCs w:val="20"/>
-          <w:shd w:val="clear" w:color="auto" w:fill="FFFFFF"/>
-          <w:lang w:val="ru-RU"/>
-        </w:rPr>
-        <w:t>ClassLoader</w:t>
-      </w:r>
-      <w:proofErr w:type="spellEnd"/>
-      <w:r>
-        <w:rPr>
-          <w:rFonts w:cs="Arial"/>
-          <w:szCs w:val="20"/>
-          <w:shd w:val="clear" w:color="auto" w:fill="FFFFFF"/>
-          <w:lang w:val="ru-RU"/>
-        </w:rPr>
-        <w:t xml:space="preserve"> - базовый загрузчик;</w:t>
+      <w:r>
+        <w:rPr>
+          <w:rFonts w:cs="Arial"/>
+          <w:szCs w:val="20"/>
+          <w:shd w:val="clear" w:color="auto" w:fill="FFFFFF"/>
+          <w:lang w:val="ru-RU"/>
+        </w:rPr>
+        <w:t>загрузчик</w:t>
+      </w:r>
+      <w:r>
+        <w:rPr>
+          <w:rFonts w:cs="Arial"/>
+          <w:szCs w:val="20"/>
+          <w:shd w:val="clear" w:color="auto" w:fill="FFFFFF"/>
+        </w:rPr>
+        <w:t>;</w:t>
       </w:r>
     </w:p>
     <w:p>
@@ -7099,18 +7534,24 @@
           <w:rFonts w:cs="Arial"/>
           <w:szCs w:val="20"/>
           <w:shd w:val="clear" w:color="auto" w:fill="FFFFFF"/>
-          <w:lang w:val="ru-RU"/>
-        </w:rPr>
-      </w:pPr>
+        </w:rPr>
+      </w:pPr>
+      <w:r>
+        <w:rPr>
+          <w:rFonts w:cs="Arial"/>
+          <w:szCs w:val="20"/>
+          <w:shd w:val="clear" w:color="auto" w:fill="FFFFFF"/>
+        </w:rPr>
+        <w:t xml:space="preserve">Extension </w:t>
+      </w:r>
       <w:proofErr w:type="spellStart"/>
       <w:r>
         <w:rPr>
           <w:rFonts w:cs="Arial"/>
           <w:szCs w:val="20"/>
           <w:shd w:val="clear" w:color="auto" w:fill="FFFFFF"/>
-          <w:lang w:val="ru-RU"/>
-        </w:rPr>
-        <w:t>Extension</w:t>
+        </w:rPr>
+        <w:t>Classloader</w:t>
       </w:r>
       <w:proofErr w:type="spellEnd"/>
       <w:r>
@@ -7118,29 +7559,42 @@
           <w:rFonts w:cs="Arial"/>
           <w:szCs w:val="20"/>
           <w:shd w:val="clear" w:color="auto" w:fill="FFFFFF"/>
-          <w:lang w:val="ru-RU"/>
+        </w:rPr>
+        <w:t xml:space="preserve"> - </w:t>
+      </w:r>
+      <w:r>
+        <w:rPr>
+          <w:rFonts w:cs="Arial"/>
+          <w:szCs w:val="20"/>
+          <w:shd w:val="clear" w:color="auto" w:fill="FFFFFF"/>
+          <w:lang w:val="ru-RU"/>
+        </w:rPr>
+        <w:t>загрузчик</w:t>
+      </w:r>
+      <w:r>
+        <w:rPr>
+          <w:rFonts w:cs="Arial"/>
+          <w:szCs w:val="20"/>
+          <w:shd w:val="clear" w:color="auto" w:fill="FFFFFF"/>
         </w:rPr>
         <w:t xml:space="preserve"> </w:t>
       </w:r>
-      <w:proofErr w:type="spellStart"/>
-      <w:r>
-        <w:rPr>
-          <w:rFonts w:cs="Arial"/>
-          <w:szCs w:val="20"/>
-          <w:shd w:val="clear" w:color="auto" w:fill="FFFFFF"/>
-          <w:lang w:val="ru-RU"/>
-        </w:rPr>
-        <w:t>Classloader</w:t>
-      </w:r>
-      <w:proofErr w:type="spellEnd"/>
-      <w:r>
-        <w:rPr>
-          <w:rFonts w:cs="Arial"/>
-          <w:szCs w:val="20"/>
-          <w:shd w:val="clear" w:color="auto" w:fill="FFFFFF"/>
-          <w:lang w:val="ru-RU"/>
-        </w:rPr>
-        <w:t xml:space="preserve"> - загрузчик расширений;</w:t>
+      <w:r>
+        <w:rPr>
+          <w:rFonts w:cs="Arial"/>
+          <w:szCs w:val="20"/>
+          <w:shd w:val="clear" w:color="auto" w:fill="FFFFFF"/>
+          <w:lang w:val="ru-RU"/>
+        </w:rPr>
+        <w:t>расширений</w:t>
+      </w:r>
+      <w:r>
+        <w:rPr>
+          <w:rFonts w:cs="Arial"/>
+          <w:szCs w:val="20"/>
+          <w:shd w:val="clear" w:color="auto" w:fill="FFFFFF"/>
+        </w:rPr>
+        <w:t>;</w:t>
       </w:r>
     </w:p>
     <w:p>
@@ -7149,18 +7603,24 @@
           <w:rFonts w:cs="Arial"/>
           <w:szCs w:val="20"/>
           <w:shd w:val="clear" w:color="auto" w:fill="FFFFFF"/>
-          <w:lang w:val="ru-RU"/>
-        </w:rPr>
-      </w:pPr>
+        </w:rPr>
+      </w:pPr>
+      <w:r>
+        <w:rPr>
+          <w:rFonts w:cs="Arial"/>
+          <w:szCs w:val="20"/>
+          <w:shd w:val="clear" w:color="auto" w:fill="FFFFFF"/>
+        </w:rPr>
+        <w:t xml:space="preserve">System </w:t>
+      </w:r>
       <w:proofErr w:type="spellStart"/>
       <w:r>
         <w:rPr>
           <w:rFonts w:cs="Arial"/>
           <w:szCs w:val="20"/>
           <w:shd w:val="clear" w:color="auto" w:fill="FFFFFF"/>
-          <w:lang w:val="ru-RU"/>
-        </w:rPr>
-        <w:t>System</w:t>
+        </w:rPr>
+        <w:t>Classloader</w:t>
       </w:r>
       <w:proofErr w:type="spellEnd"/>
       <w:r>
@@ -7168,10 +7628,44 @@
           <w:rFonts w:cs="Arial"/>
           <w:szCs w:val="20"/>
           <w:shd w:val="clear" w:color="auto" w:fill="FFFFFF"/>
-          <w:lang w:val="ru-RU"/>
+        </w:rPr>
+        <w:t xml:space="preserve"> - </w:t>
+      </w:r>
+      <w:r>
+        <w:rPr>
+          <w:rFonts w:cs="Arial"/>
+          <w:szCs w:val="20"/>
+          <w:shd w:val="clear" w:color="auto" w:fill="FFFFFF"/>
+          <w:lang w:val="ru-RU"/>
+        </w:rPr>
+        <w:t>системный</w:t>
+      </w:r>
+      <w:r>
+        <w:rPr>
+          <w:rFonts w:cs="Arial"/>
+          <w:szCs w:val="20"/>
+          <w:shd w:val="clear" w:color="auto" w:fill="FFFFFF"/>
         </w:rPr>
         <w:t xml:space="preserve"> </w:t>
       </w:r>
+      <w:proofErr w:type="gramStart"/>
+      <w:r>
+        <w:rPr>
+          <w:rFonts w:cs="Arial"/>
+          <w:szCs w:val="20"/>
+          <w:shd w:val="clear" w:color="auto" w:fill="FFFFFF"/>
+          <w:lang w:val="ru-RU"/>
+        </w:rPr>
+        <w:t>загрузчик</w:t>
+      </w:r>
+      <w:r>
+        <w:rPr>
+          <w:rFonts w:cs="Arial"/>
+          <w:szCs w:val="20"/>
+          <w:shd w:val="clear" w:color="auto" w:fill="FFFFFF"/>
+        </w:rPr>
+        <w:t>.</w:t>
+      </w:r>
       <w:proofErr w:type="spellStart"/>
       <w:r>
         <w:rPr>
@@ -7180,44 +7674,32 @@
           <w:shd w:val="clear" w:color="auto" w:fill="FFFFFF"/>
           <w:lang w:val="ru-RU"/>
         </w:rPr>
-        <w:t>Classloader</w:t>
+        <w:t>ды</w:t>
       </w:r>
       <w:proofErr w:type="spellEnd"/>
-      <w:r>
-        <w:rPr>
-          <w:rFonts w:cs="Arial"/>
-          <w:szCs w:val="20"/>
-          <w:shd w:val="clear" w:color="auto" w:fill="FFFFFF"/>
-          <w:lang w:val="ru-RU"/>
-        </w:rPr>
-        <w:t xml:space="preserve"> - системный </w:t>
-      </w:r>
-      <w:proofErr w:type="spellStart"/>
-      <w:r>
-        <w:rPr>
-          <w:rFonts w:cs="Arial"/>
-          <w:szCs w:val="20"/>
-          <w:shd w:val="clear" w:color="auto" w:fill="FFFFFF"/>
-          <w:lang w:val="ru-RU"/>
-        </w:rPr>
-        <w:t>загрузчик.ды</w:t>
-      </w:r>
-      <w:proofErr w:type="spellEnd"/>
-      <w:r>
-        <w:rPr>
-          <w:rFonts w:cs="Arial"/>
-          <w:szCs w:val="20"/>
-          <w:shd w:val="clear" w:color="auto" w:fill="FFFFFF"/>
-          <w:lang w:val="ru-RU"/>
-        </w:rPr>
-        <w:t xml:space="preserve"> загрузчиков</w:t>
-      </w:r>
-      <w:r>
-        <w:rPr>
-          <w:rFonts w:cs="Arial"/>
-          <w:szCs w:val="20"/>
-          <w:shd w:val="clear" w:color="auto" w:fill="FFFFFF"/>
-          <w:lang w:val="ru-RU"/>
+      <w:proofErr w:type="gramEnd"/>
+      <w:r>
+        <w:rPr>
+          <w:rFonts w:cs="Arial"/>
+          <w:szCs w:val="20"/>
+          <w:shd w:val="clear" w:color="auto" w:fill="FFFFFF"/>
+        </w:rPr>
+        <w:t xml:space="preserve"> </w:t>
+      </w:r>
+      <w:r>
+        <w:rPr>
+          <w:rFonts w:cs="Arial"/>
+          <w:szCs w:val="20"/>
+          <w:shd w:val="clear" w:color="auto" w:fill="FFFFFF"/>
+          <w:lang w:val="ru-RU"/>
+        </w:rPr>
+        <w:t>загрузчиков</w:t>
+      </w:r>
+      <w:r>
+        <w:rPr>
+          <w:rFonts w:cs="Arial"/>
+          <w:szCs w:val="20"/>
+          <w:shd w:val="clear" w:color="auto" w:fill="FFFFFF"/>
         </w:rPr>
         <w:t xml:space="preserve"> </w:t>
       </w:r>
@@ -7228,7 +7710,6 @@
           <w:rFonts w:cs="Arial"/>
           <w:szCs w:val="20"/>
           <w:shd w:val="clear" w:color="auto" w:fill="FFFFFF"/>
-          <w:lang w:val="ru-RU"/>
         </w:rPr>
       </w:pPr>
     </w:p>
@@ -7238,7 +7719,6 @@
           <w:rFonts w:cs="Arial"/>
           <w:szCs w:val="20"/>
           <w:shd w:val="clear" w:color="auto" w:fill="FFFFFF"/>
-          <w:lang w:val="ru-RU"/>
         </w:rPr>
       </w:pPr>
     </w:p>
@@ -7277,17 +7757,7 @@
           <w:shd w:val="clear" w:color="auto" w:fill="FFFFFF"/>
           <w:lang w:val="ru-RU"/>
         </w:rPr>
-        <w:t xml:space="preserve">Право загрузки класса рекурсивно делегируется от самого нижнего загрузчика в иерархии к самому верхнему. Такой подход позволяет загружать классы тем загрузчиком, который максимально близко находится к базовому. Так достигается максимальная область видимости классов. Под областью видимости подразумевается следующее: каждый загрузчик ведет учет классов, которые были им </w:t>
-      </w:r>
-      <w:r>
-        <w:rPr>
-          <w:rFonts w:cs="Arial"/>
-          <w:szCs w:val="20"/>
-          <w:shd w:val="clear" w:color="auto" w:fill="FFFFFF"/>
-          <w:lang w:val="ru-RU"/>
-        </w:rPr>
-        <w:lastRenderedPageBreak/>
-        <w:t>загружены. Множество этих классов и называется областью видимости. При этом загрузчик видит только «свои» классы и классы «родителя» и понятия не имеет о классах, которые были загружены его «потомком»</w:t>
+        <w:t>Право загрузки класса рекурсивно делегируется от самого нижнего загрузчика в иерархии к самому верхнему. Такой подход позволяет загружать классы тем загрузчиком, который максимально близко находится к базовому. Так достигается максимальная область видимости классов. Под областью видимости подразумевается следующее: каждый загрузчик ведет учет классов, которые были им загружены. Множество этих классов и называется областью видимости. При этом загрузчик видит только «свои» классы и классы «родителя» и понятия не имеет о классах, которые были загружены его «потомком»</w:t>
       </w:r>
     </w:p>
     <w:p>
@@ -7318,6 +7788,7 @@
           <w:shd w:val="clear" w:color="auto" w:fill="FFFFFF"/>
           <w:lang w:val="ru-RU"/>
         </w:rPr>
+        <w:lastRenderedPageBreak/>
         <w:t>•</w:t>
       </w:r>
       <w:r>
@@ -8163,7 +8634,7 @@
         </w:rPr>
         <w:t xml:space="preserve">-класс. Для этого используется метод </w:t>
       </w:r>
-      <w:hyperlink r:id="rId25" w:anchor="defineClass%28java.lang.String,%20byte%5B%5D,%20int,%20int%29" w:history="1">
+      <w:hyperlink r:id="rId26" w:anchor="defineClass%28java.lang.String,%20byte%5B%5D,%20int,%20int%29" w:history="1">
         <w:proofErr w:type="spellStart"/>
         <w:r>
           <w:rPr>
@@ -8281,7 +8752,7 @@
         </w:rPr>
         <w:t xml:space="preserve"> определенных в </w:t>
       </w:r>
-      <w:hyperlink r:id="rId26" w:history="1">
+      <w:hyperlink r:id="rId27" w:history="1">
         <w:r>
           <w:rPr>
             <w:rStyle w:val="Hyperlink"/>
@@ -8378,7 +8849,6 @@
           <w:rFonts w:cs="Times New Roman"/>
           <w:lang w:val="ru-RU"/>
         </w:rPr>
-        <w:lastRenderedPageBreak/>
         <w:t>Анализ зависимостей (</w:t>
       </w:r>
       <w:r>
@@ -8478,6 +8948,7 @@
         <w:rPr>
           <w:rFonts w:cs="Times New Roman"/>
         </w:rPr>
+        <w:lastRenderedPageBreak/>
         <w:t>реализованные</w:t>
       </w:r>
       <w:proofErr w:type="spellEnd"/>
@@ -8855,7 +9326,6 @@
         </w:rPr>
         <w:t xml:space="preserve"> </w:t>
       </w:r>
-      <w:proofErr w:type="gramStart"/>
       <w:r>
         <w:rPr>
           <w:rFonts w:eastAsia="Times New Roman" w:cs="Times New Roman"/>
@@ -8876,15 +9346,7 @@
           <w:lang w:val="ru-RU" w:eastAsia="ru-RU"/>
         </w:rPr>
         <w:br/>
-        <w:t>Все</w:t>
-      </w:r>
-      <w:proofErr w:type="gramEnd"/>
-      <w:r>
-        <w:rPr>
-          <w:rFonts w:eastAsia="Times New Roman" w:cs="Times New Roman"/>
-          <w:lang w:val="ru-RU" w:eastAsia="ru-RU"/>
-        </w:rPr>
-        <w:t xml:space="preserve"> действия, связанные с контролем использования типов, производятся только во время загрузки класса, позволяя избежать дополнительной нагрузки во время выполнения кода.</w:t>
+        <w:t>Все действия, связанные с контролем использования типов, производятся только во время загрузки класса, позволяя избежать дополнительной нагрузки во время выполнения кода.</w:t>
       </w:r>
     </w:p>
     <w:p>
@@ -8936,7 +9398,6 @@
           <w:rFonts w:eastAsia="Times New Roman" w:cs="Times New Roman"/>
           <w:lang w:val="ru-RU" w:eastAsia="ru-RU"/>
         </w:rPr>
-        <w:lastRenderedPageBreak/>
         <w:t>множе</w:t>
       </w:r>
       <w:r>
@@ -9021,7 +9482,7 @@
           <w:lang w:val="ru-RU"/>
         </w:rPr>
       </w:pPr>
-      <w:hyperlink r:id="rId27" w:anchor="rtrb_classload_viewer__ccexc" w:history="1">
+      <w:hyperlink r:id="rId28" w:anchor="rtrb_classload_viewer__ccexc" w:history="1">
         <w:proofErr w:type="spellStart"/>
         <w:r>
           <w:rPr>
@@ -9247,7 +9708,6 @@
         </w:rPr>
       </w:pPr>
       <w:proofErr w:type="spellStart"/>
-      <w:proofErr w:type="gramStart"/>
       <w:r>
         <w:rPr>
           <w:rFonts w:eastAsia="Times New Roman" w:cs="Times New Roman"/>
@@ -9256,7 +9716,6 @@
         <w:t>forName</w:t>
       </w:r>
       <w:proofErr w:type="spellEnd"/>
-      <w:proofErr w:type="gramEnd"/>
       <w:r>
         <w:rPr>
           <w:rFonts w:eastAsia="Times New Roman" w:cs="Times New Roman"/>
@@ -9297,11 +9756,10 @@
         <w:jc w:val="both"/>
         <w:rPr>
           <w:rFonts w:eastAsia="Times New Roman" w:cs="Times New Roman"/>
-          <w:lang w:val="ru-RU" w:eastAsia="ru-RU"/>
+          <w:lang w:eastAsia="ru-RU"/>
         </w:rPr>
       </w:pPr>
       <w:proofErr w:type="spellStart"/>
-      <w:proofErr w:type="gramStart"/>
       <w:r>
         <w:rPr>
           <w:rFonts w:eastAsia="Times New Roman" w:cs="Times New Roman"/>
@@ -9310,7 +9768,6 @@
         <w:t>findSystemClass</w:t>
       </w:r>
       <w:proofErr w:type="spellEnd"/>
-      <w:proofErr w:type="gramEnd"/>
       <w:r>
         <w:rPr>
           <w:rFonts w:eastAsia="Times New Roman" w:cs="Times New Roman"/>
@@ -9323,28 +9780,56 @@
           <w:rFonts w:eastAsia="Times New Roman" w:cs="Times New Roman"/>
           <w:lang w:val="ru-RU" w:eastAsia="ru-RU"/>
         </w:rPr>
-        <w:t>метод в классе</w:t>
+        <w:t>метод</w:t>
       </w:r>
       <w:r>
         <w:rPr>
           <w:rFonts w:eastAsia="Times New Roman" w:cs="Times New Roman"/>
           <w:lang w:eastAsia="ru-RU"/>
         </w:rPr>
-        <w:t> </w:t>
-      </w:r>
-      <w:proofErr w:type="spellStart"/>
+        <w:t xml:space="preserve"> </w:t>
+      </w:r>
+      <w:r>
+        <w:rPr>
+          <w:rFonts w:eastAsia="Times New Roman" w:cs="Times New Roman"/>
+          <w:lang w:val="ru-RU" w:eastAsia="ru-RU"/>
+        </w:rPr>
+        <w:t>в</w:t>
+      </w:r>
       <w:r>
         <w:rPr>
           <w:rFonts w:eastAsia="Times New Roman" w:cs="Times New Roman"/>
           <w:lang w:eastAsia="ru-RU"/>
         </w:rPr>
-        <w:t>ClassLoader</w:t>
-      </w:r>
-      <w:proofErr w:type="spellEnd"/>
+        <w:t xml:space="preserve"> </w:t>
+      </w:r>
       <w:r>
         <w:rPr>
           <w:rFonts w:eastAsia="Times New Roman" w:cs="Times New Roman"/>
           <w:lang w:val="ru-RU" w:eastAsia="ru-RU"/>
+        </w:rPr>
+        <w:t>классе</w:t>
+      </w:r>
+      <w:r>
+        <w:rPr>
+          <w:rFonts w:eastAsia="Times New Roman" w:cs="Times New Roman"/>
+          <w:lang w:eastAsia="ru-RU"/>
+        </w:rPr>
+        <w:t> </w:t>
+      </w:r>
+      <w:proofErr w:type="spellStart"/>
+      <w:r>
+        <w:rPr>
+          <w:rFonts w:eastAsia="Times New Roman" w:cs="Times New Roman"/>
+          <w:lang w:eastAsia="ru-RU"/>
+        </w:rPr>
+        <w:t>ClassLoader</w:t>
+      </w:r>
+      <w:proofErr w:type="spellEnd"/>
+      <w:r>
+        <w:rPr>
+          <w:rFonts w:eastAsia="Times New Roman" w:cs="Times New Roman"/>
+          <w:lang w:eastAsia="ru-RU"/>
         </w:rPr>
         <w:t>.</w:t>
       </w:r>
@@ -9364,7 +9849,6 @@
         </w:rPr>
       </w:pPr>
       <w:proofErr w:type="spellStart"/>
-      <w:proofErr w:type="gramStart"/>
       <w:r>
         <w:rPr>
           <w:rFonts w:eastAsia="Times New Roman" w:cs="Times New Roman"/>
@@ -9373,7 +9857,6 @@
         <w:t>loadClass</w:t>
       </w:r>
       <w:proofErr w:type="spellEnd"/>
-      <w:proofErr w:type="gramEnd"/>
       <w:r>
         <w:rPr>
           <w:rFonts w:eastAsia="Times New Roman" w:cs="Times New Roman"/>
@@ -9770,7 +10253,6 @@
           <w:rFonts w:eastAsia="Times New Roman" w:cs="Times New Roman"/>
           <w:lang w:val="ru-RU" w:eastAsia="ru-RU"/>
         </w:rPr>
-        <w:lastRenderedPageBreak/>
         <w:t xml:space="preserve">Загруженные классы, несмотря на то, что являются полноценными </w:t>
       </w:r>
       <w:r>
@@ -9839,7 +10321,15 @@
           <w:rFonts w:eastAsia="Times New Roman" w:cs="Times New Roman"/>
           <w:lang w:val="ru-RU" w:eastAsia="ru-RU"/>
         </w:rPr>
-        <w:t>на загрузчики</w:t>
+        <w:t xml:space="preserve">на </w:t>
+      </w:r>
+      <w:r>
+        <w:rPr>
+          <w:rFonts w:eastAsia="Times New Roman" w:cs="Times New Roman"/>
+          <w:lang w:val="ru-RU" w:eastAsia="ru-RU"/>
+        </w:rPr>
+        <w:lastRenderedPageBreak/>
+        <w:t>загрузчики</w:t>
       </w:r>
       <w:proofErr w:type="gramEnd"/>
       <w:r>
@@ -9952,22 +10442,7 @@
           <w:lang w:val="ru-RU" w:eastAsia="ru-RU"/>
         </w:rPr>
         <w:br/>
-      </w:r>
-      <w:proofErr w:type="gramStart"/>
-      <w:r>
-        <w:rPr>
-          <w:rFonts w:eastAsia="Times New Roman" w:cs="Times New Roman"/>
-          <w:lang w:val="ru-RU" w:eastAsia="ru-RU"/>
-        </w:rPr>
-        <w:t>Проверяется</w:t>
-      </w:r>
-      <w:proofErr w:type="gramEnd"/>
-      <w:r>
-        <w:rPr>
-          <w:rFonts w:eastAsia="Times New Roman" w:cs="Times New Roman"/>
-          <w:lang w:val="ru-RU" w:eastAsia="ru-RU"/>
-        </w:rPr>
-        <w:t xml:space="preserve"> запрашивался ли ранее данный класс, и, если да, возвращается тот же самый класс, что и ранее.</w:t>
+        <w:t>Проверяется запрашивался ли ранее данный класс, и, если да, возвращается тот же самый класс, что и ранее.</w:t>
       </w:r>
     </w:p>
     <w:p>
@@ -10041,22 +10516,7 @@
           <w:lang w:val="ru-RU" w:eastAsia="ru-RU"/>
         </w:rPr>
         <w:br/>
-      </w:r>
-      <w:proofErr w:type="gramStart"/>
-      <w:r>
-        <w:rPr>
-          <w:rFonts w:eastAsia="Times New Roman" w:cs="Times New Roman"/>
-          <w:lang w:val="ru-RU" w:eastAsia="ru-RU"/>
-        </w:rPr>
-        <w:t>Если</w:t>
-      </w:r>
-      <w:proofErr w:type="gramEnd"/>
-      <w:r>
-        <w:rPr>
-          <w:rFonts w:eastAsia="Times New Roman" w:cs="Times New Roman"/>
-          <w:lang w:val="ru-RU" w:eastAsia="ru-RU"/>
-        </w:rPr>
-        <w:t xml:space="preserve"> родительский загрузчик не смог загрузить запрошенный класс, текущий загрузчик пытается сам произвести процесс загрузки требуемого класса: найти байт-код и на основе него создать требуемый класс.</w:t>
+        <w:t>Если родительский загрузчик не смог загрузить запрошенный класс, текущий загрузчик пытается сам произвести процесс загрузки требуемого класса: найти байт-код и на основе него создать требуемый класс.</w:t>
       </w:r>
     </w:p>
     <w:p>
@@ -10135,6 +10595,7 @@
       <w:r>
         <w:fldChar w:fldCharType="separate"/>
       </w:r>
+      <w:proofErr w:type="gramStart"/>
       <w:r>
         <w:rPr>
           <w:rStyle w:val="Hyperlink"/>
@@ -10144,9 +10605,9 @@
           <w:szCs w:val="22"/>
           <w:u w:val="none"/>
         </w:rPr>
-        <w:t>java.lang.Object</w:t>
-      </w:r>
-      <w:proofErr w:type="spellEnd"/>
+        <w:t>java.lang</w:t>
+      </w:r>
+      <w:proofErr w:type="gramEnd"/>
       <w:r>
         <w:rPr>
           <w:rStyle w:val="Hyperlink"/>
@@ -10156,6 +10617,18 @@
           <w:szCs w:val="22"/>
           <w:u w:val="none"/>
         </w:rPr>
+        <w:t>.Object</w:t>
+      </w:r>
+      <w:proofErr w:type="spellEnd"/>
+      <w:r>
+        <w:rPr>
+          <w:rStyle w:val="Hyperlink"/>
+          <w:rFonts w:asciiTheme="minorHAnsi" w:hAnsiTheme="minorHAnsi"/>
+          <w:color w:val="auto"/>
+          <w:sz w:val="22"/>
+          <w:szCs w:val="22"/>
+          <w:u w:val="none"/>
+        </w:rPr>
         <w:fldChar w:fldCharType="end"/>
       </w:r>
       <w:r>
@@ -10166,7 +10639,7 @@
         </w:rPr>
         <w:t xml:space="preserve">, </w:t>
       </w:r>
-      <w:hyperlink r:id="rId28" w:history="1">
+      <w:hyperlink r:id="rId29" w:history="1">
         <w:proofErr w:type="spellStart"/>
         <w:r>
           <w:rPr>
@@ -10236,7 +10709,6 @@
           <w:sz w:val="22"/>
           <w:szCs w:val="22"/>
         </w:rPr>
-        <w:lastRenderedPageBreak/>
         <w:t>С учетом правил делегирования, класс может быть создан загрузчиком, отличным от того: который инициировал его загрузку. Поэтому для каждого конкретного класса особое значение имеют два загрузчика—инициировавший загрузку (</w:t>
       </w:r>
       <w:proofErr w:type="spellStart"/>
@@ -11072,7 +11544,6 @@
           <w:szCs w:val="20"/>
           <w:lang w:val="ru-RU"/>
         </w:rPr>
-        <w:lastRenderedPageBreak/>
         <w:t>Полиморфизм – это свойство, которое позволяет одно и то же имя использовать для решения двух и более схожих, но технически различных задач.</w:t>
       </w:r>
     </w:p>
@@ -11090,6 +11561,7 @@
           <w:szCs w:val="20"/>
           <w:lang w:val="ru-RU"/>
         </w:rPr>
+        <w:lastRenderedPageBreak/>
         <w:t>Наследование - возможность создание класса на основе уже существующего.</w:t>
       </w:r>
     </w:p>
@@ -11285,6 +11757,8 @@
           <w:lang w:val="ru-RU"/>
         </w:rPr>
       </w:pPr>
+      <w:bookmarkStart w:id="0" w:name="_GoBack"/>
+      <w:bookmarkEnd w:id="0"/>
     </w:p>
     <w:p>
       <w:pPr>
@@ -11343,7 +11817,7 @@
       </w:r>
     </w:p>
     <w:sectPr>
-      <w:footerReference w:type="default" r:id="rId29"/>
+      <w:footerReference w:type="default" r:id="rId30"/>
       <w:pgSz w:w="15840" w:h="12240" w:orient="landscape"/>
       <w:pgMar w:top="1417" w:right="1417" w:bottom="1417" w:left="1417" w:header="720" w:footer="720" w:gutter="0"/>
       <w:cols w:space="720"/>
@@ -11354,7 +11828,7 @@
 </file>
 
 <file path=word/endnotes.xml><?xml version="1.0" encoding="utf-8"?>
-<w:endnotes xmlns:wpc="http://schemas.microsoft.com/office/word/2010/wordprocessingCanvas" xmlns:mc="http://schemas.openxmlformats.org/markup-compatibility/2006" xmlns:o="urn:schemas-microsoft-com:office:office" xmlns:r="http://schemas.openxmlformats.org/officeDocument/2006/relationships" xmlns:m="http://schemas.openxmlformats.org/officeDocument/2006/math" xmlns:v="urn:schemas-microsoft-com:vml" xmlns:wp14="http://schemas.microsoft.com/office/word/2010/wordprocessingDrawing" xmlns:wp="http://schemas.openxmlformats.org/drawingml/2006/wordprocessingDrawing" xmlns:w10="urn:schemas-microsoft-com:office:word" xmlns:w="http://schemas.openxmlformats.org/wordprocessingml/2006/main" xmlns:w14="http://schemas.microsoft.com/office/word/2010/wordml" xmlns:w15="http://schemas.microsoft.com/office/word/2012/wordml" xmlns:wpg="http://schemas.microsoft.com/office/word/2010/wordprocessingGroup" xmlns:wpi="http://schemas.microsoft.com/office/word/2010/wordprocessingInk" xmlns:wne="http://schemas.microsoft.com/office/word/2006/wordml" xmlns:wps="http://schemas.microsoft.com/office/word/2010/wordprocessingShape" mc:Ignorable="w14 w15 wp14">
+<w:endnotes xmlns:wpc="http://schemas.microsoft.com/office/word/2010/wordprocessingCanvas" xmlns:cx="http://schemas.microsoft.com/office/drawing/2014/chartex" xmlns:cx1="http://schemas.microsoft.com/office/drawing/2015/9/8/chartex" xmlns:cx2="http://schemas.microsoft.com/office/drawing/2015/10/21/chartex" xmlns:mc="http://schemas.openxmlformats.org/markup-compatibility/2006" xmlns:o="urn:schemas-microsoft-com:office:office" xmlns:r="http://schemas.openxmlformats.org/officeDocument/2006/relationships" xmlns:m="http://schemas.openxmlformats.org/officeDocument/2006/math" xmlns:v="urn:schemas-microsoft-com:vml" xmlns:wp14="http://schemas.microsoft.com/office/word/2010/wordprocessingDrawing" xmlns:wp="http://schemas.openxmlformats.org/drawingml/2006/wordprocessingDrawing" xmlns:w10="urn:schemas-microsoft-com:office:word" xmlns:w="http://schemas.openxmlformats.org/wordprocessingml/2006/main" xmlns:w14="http://schemas.microsoft.com/office/word/2010/wordml" xmlns:w15="http://schemas.microsoft.com/office/word/2012/wordml" xmlns:w16se="http://schemas.microsoft.com/office/word/2015/wordml/symex" xmlns:wpg="http://schemas.microsoft.com/office/word/2010/wordprocessingGroup" xmlns:wpi="http://schemas.microsoft.com/office/word/2010/wordprocessingInk" xmlns:wne="http://schemas.microsoft.com/office/word/2006/wordml" xmlns:wps="http://schemas.microsoft.com/office/word/2010/wordprocessingShape" mc:Ignorable="w14 w15 w16se wp14">
   <w:endnote w:type="separator" w:id="-1">
     <w:p>
       <w:pPr>
@@ -11379,7 +11853,7 @@
 </file>
 
 <file path=word/footer1.xml><?xml version="1.0" encoding="utf-8"?>
-<w:ftr xmlns:wpc="http://schemas.microsoft.com/office/word/2010/wordprocessingCanvas" xmlns:mc="http://schemas.openxmlformats.org/markup-compatibility/2006" xmlns:o="urn:schemas-microsoft-com:office:office" xmlns:r="http://schemas.openxmlformats.org/officeDocument/2006/relationships" xmlns:m="http://schemas.openxmlformats.org/officeDocument/2006/math" xmlns:v="urn:schemas-microsoft-com:vml" xmlns:wp14="http://schemas.microsoft.com/office/word/2010/wordprocessingDrawing" xmlns:wp="http://schemas.openxmlformats.org/drawingml/2006/wordprocessingDrawing" xmlns:w10="urn:schemas-microsoft-com:office:word" xmlns:w="http://schemas.openxmlformats.org/wordprocessingml/2006/main" xmlns:w14="http://schemas.microsoft.com/office/word/2010/wordml" xmlns:w15="http://schemas.microsoft.com/office/word/2012/wordml" xmlns:wpg="http://schemas.microsoft.com/office/word/2010/wordprocessingGroup" xmlns:wpi="http://schemas.microsoft.com/office/word/2010/wordprocessingInk" xmlns:wne="http://schemas.microsoft.com/office/word/2006/wordml" xmlns:wps="http://schemas.microsoft.com/office/word/2010/wordprocessingShape" mc:Ignorable="w14 w15 wp14">
+<w:ftr xmlns:wpc="http://schemas.microsoft.com/office/word/2010/wordprocessingCanvas" xmlns:cx="http://schemas.microsoft.com/office/drawing/2014/chartex" xmlns:cx1="http://schemas.microsoft.com/office/drawing/2015/9/8/chartex" xmlns:cx2="http://schemas.microsoft.com/office/drawing/2015/10/21/chartex" xmlns:mc="http://schemas.openxmlformats.org/markup-compatibility/2006" xmlns:o="urn:schemas-microsoft-com:office:office" xmlns:r="http://schemas.openxmlformats.org/officeDocument/2006/relationships" xmlns:m="http://schemas.openxmlformats.org/officeDocument/2006/math" xmlns:v="urn:schemas-microsoft-com:vml" xmlns:wp14="http://schemas.microsoft.com/office/word/2010/wordprocessingDrawing" xmlns:wp="http://schemas.openxmlformats.org/drawingml/2006/wordprocessingDrawing" xmlns:w10="urn:schemas-microsoft-com:office:word" xmlns:w="http://schemas.openxmlformats.org/wordprocessingml/2006/main" xmlns:w14="http://schemas.microsoft.com/office/word/2010/wordml" xmlns:w15="http://schemas.microsoft.com/office/word/2012/wordml" xmlns:w16se="http://schemas.microsoft.com/office/word/2015/wordml/symex" xmlns:wpg="http://schemas.microsoft.com/office/word/2010/wordprocessingGroup" xmlns:wpi="http://schemas.microsoft.com/office/word/2010/wordprocessingInk" xmlns:wne="http://schemas.microsoft.com/office/word/2006/wordml" xmlns:wps="http://schemas.microsoft.com/office/word/2010/wordprocessingShape" mc:Ignorable="w14 w15 w16se wp14">
   <w:sdt>
     <w:sdtPr>
       <w:id w:val="-762917858"/>
@@ -11411,7 +11885,7 @@
           <w:rPr>
             <w:noProof/>
           </w:rPr>
-          <w:t>9</w:t>
+          <w:t>14</w:t>
         </w:r>
         <w:r>
           <w:rPr>
@@ -11441,7 +11915,7 @@
 </file>
 
 <file path=word/footnotes.xml><?xml version="1.0" encoding="utf-8"?>
-<w:footnotes xmlns:wpc="http://schemas.microsoft.com/office/word/2010/wordprocessingCanvas" xmlns:mc="http://schemas.openxmlformats.org/markup-compatibility/2006" xmlns:o="urn:schemas-microsoft-com:office:office" xmlns:r="http://schemas.openxmlformats.org/officeDocument/2006/relationships" xmlns:m="http://schemas.openxmlformats.org/officeDocument/2006/math" xmlns:v="urn:schemas-microsoft-com:vml" xmlns:wp14="http://schemas.microsoft.com/office/word/2010/wordprocessingDrawing" xmlns:wp="http://schemas.openxmlformats.org/drawingml/2006/wordprocessingDrawing" xmlns:w10="urn:schemas-microsoft-com:office:word" xmlns:w="http://schemas.openxmlformats.org/wordprocessingml/2006/main" xmlns:w14="http://schemas.microsoft.com/office/word/2010/wordml" xmlns:w15="http://schemas.microsoft.com/office/word/2012/wordml" xmlns:wpg="http://schemas.microsoft.com/office/word/2010/wordprocessingGroup" xmlns:wpi="http://schemas.microsoft.com/office/word/2010/wordprocessingInk" xmlns:wne="http://schemas.microsoft.com/office/word/2006/wordml" xmlns:wps="http://schemas.microsoft.com/office/word/2010/wordprocessingShape" mc:Ignorable="w14 w15 wp14">
+<w:footnotes xmlns:wpc="http://schemas.microsoft.com/office/word/2010/wordprocessingCanvas" xmlns:cx="http://schemas.microsoft.com/office/drawing/2014/chartex" xmlns:cx1="http://schemas.microsoft.com/office/drawing/2015/9/8/chartex" xmlns:cx2="http://schemas.microsoft.com/office/drawing/2015/10/21/chartex" xmlns:mc="http://schemas.openxmlformats.org/markup-compatibility/2006" xmlns:o="urn:schemas-microsoft-com:office:office" xmlns:r="http://schemas.openxmlformats.org/officeDocument/2006/relationships" xmlns:m="http://schemas.openxmlformats.org/officeDocument/2006/math" xmlns:v="urn:schemas-microsoft-com:vml" xmlns:wp14="http://schemas.microsoft.com/office/word/2010/wordprocessingDrawing" xmlns:wp="http://schemas.openxmlformats.org/drawingml/2006/wordprocessingDrawing" xmlns:w10="urn:schemas-microsoft-com:office:word" xmlns:w="http://schemas.openxmlformats.org/wordprocessingml/2006/main" xmlns:w14="http://schemas.microsoft.com/office/word/2010/wordml" xmlns:w15="http://schemas.microsoft.com/office/word/2012/wordml" xmlns:w16se="http://schemas.microsoft.com/office/word/2015/wordml/symex" xmlns:wpg="http://schemas.microsoft.com/office/word/2010/wordprocessingGroup" xmlns:wpi="http://schemas.microsoft.com/office/word/2010/wordprocessingInk" xmlns:wne="http://schemas.microsoft.com/office/word/2006/wordml" xmlns:wps="http://schemas.microsoft.com/office/word/2010/wordprocessingShape" mc:Ignorable="w14 w15 w16se wp14">
   <w:footnote w:type="separator" w:id="-1">
     <w:p>
       <w:pPr>
@@ -11466,7 +11940,7 @@
 </file>
 
 <file path=word/numbering.xml><?xml version="1.0" encoding="utf-8"?>
-<w:numbering xmlns:wpc="http://schemas.microsoft.com/office/word/2010/wordprocessingCanvas" xmlns:mc="http://schemas.openxmlformats.org/markup-compatibility/2006" xmlns:o="urn:schemas-microsoft-com:office:office" xmlns:r="http://schemas.openxmlformats.org/officeDocument/2006/relationships" xmlns:m="http://schemas.openxmlformats.org/officeDocument/2006/math" xmlns:v="urn:schemas-microsoft-com:vml" xmlns:wp14="http://schemas.microsoft.com/office/word/2010/wordprocessingDrawing" xmlns:wp="http://schemas.openxmlformats.org/drawingml/2006/wordprocessingDrawing" xmlns:w10="urn:schemas-microsoft-com:office:word" xmlns:w="http://schemas.openxmlformats.org/wordprocessingml/2006/main" xmlns:w14="http://schemas.microsoft.com/office/word/2010/wordml" xmlns:w15="http://schemas.microsoft.com/office/word/2012/wordml" xmlns:wpg="http://schemas.microsoft.com/office/word/2010/wordprocessingGroup" xmlns:wpi="http://schemas.microsoft.com/office/word/2010/wordprocessingInk" xmlns:wne="http://schemas.microsoft.com/office/word/2006/wordml" xmlns:wps="http://schemas.microsoft.com/office/word/2010/wordprocessingShape" mc:Ignorable="w14 w15 wp14">
+<w:numbering xmlns:wpc="http://schemas.microsoft.com/office/word/2010/wordprocessingCanvas" xmlns:cx="http://schemas.microsoft.com/office/drawing/2014/chartex" xmlns:cx1="http://schemas.microsoft.com/office/drawing/2015/9/8/chartex" xmlns:cx2="http://schemas.microsoft.com/office/drawing/2015/10/21/chartex" xmlns:mc="http://schemas.openxmlformats.org/markup-compatibility/2006" xmlns:o="urn:schemas-microsoft-com:office:office" xmlns:r="http://schemas.openxmlformats.org/officeDocument/2006/relationships" xmlns:m="http://schemas.openxmlformats.org/officeDocument/2006/math" xmlns:v="urn:schemas-microsoft-com:vml" xmlns:wp14="http://schemas.microsoft.com/office/word/2010/wordprocessingDrawing" xmlns:wp="http://schemas.openxmlformats.org/drawingml/2006/wordprocessingDrawing" xmlns:w10="urn:schemas-microsoft-com:office:word" xmlns:w="http://schemas.openxmlformats.org/wordprocessingml/2006/main" xmlns:w14="http://schemas.microsoft.com/office/word/2010/wordml" xmlns:w15="http://schemas.microsoft.com/office/word/2012/wordml" xmlns:w16se="http://schemas.microsoft.com/office/word/2015/wordml/symex" xmlns:wpg="http://schemas.microsoft.com/office/word/2010/wordprocessingGroup" xmlns:wpi="http://schemas.microsoft.com/office/word/2010/wordprocessingInk" xmlns:wne="http://schemas.microsoft.com/office/word/2006/wordml" xmlns:wps="http://schemas.microsoft.com/office/word/2010/wordprocessingShape" mc:Ignorable="w14 w15 w16se wp14">
   <w:abstractNum w:abstractNumId="0" w15:restartNumberingAfterBreak="0">
     <w:nsid w:val="09245015"/>
     <w:multiLevelType w:val="multilevel"/>
@@ -11856,9 +12330,9 @@
     </w:lvl>
   </w:abstractNum>
   <w:abstractNum w:abstractNumId="3" w15:restartNumberingAfterBreak="0">
-    <w:nsid w:val="37B01D05"/>
+    <w:nsid w:val="25962863"/>
     <w:multiLevelType w:val="hybridMultilevel"/>
-    <w:tmpl w:val="DCBCA474"/>
+    <w:tmpl w:val="0908D8A4"/>
     <w:lvl w:ilvl="0" w:tplc="04090011">
       <w:start w:val="1"/>
       <w:numFmt w:val="decimal"/>
@@ -11945,6 +12419,95 @@
     </w:lvl>
   </w:abstractNum>
   <w:abstractNum w:abstractNumId="4" w15:restartNumberingAfterBreak="0">
+    <w:nsid w:val="37B01D05"/>
+    <w:multiLevelType w:val="hybridMultilevel"/>
+    <w:tmpl w:val="DCBCA474"/>
+    <w:lvl w:ilvl="0" w:tplc="04090011">
+      <w:start w:val="1"/>
+      <w:numFmt w:val="decimal"/>
+      <w:lvlText w:val="%1)"/>
+      <w:lvlJc w:val="left"/>
+      <w:pPr>
+        <w:ind w:left="720" w:hanging="360"/>
+      </w:pPr>
+      <w:rPr>
+        <w:rFonts w:hint="default"/>
+      </w:rPr>
+    </w:lvl>
+    <w:lvl w:ilvl="1" w:tplc="04090019" w:tentative="1">
+      <w:start w:val="1"/>
+      <w:numFmt w:val="lowerLetter"/>
+      <w:lvlText w:val="%2."/>
+      <w:lvlJc w:val="left"/>
+      <w:pPr>
+        <w:ind w:left="1440" w:hanging="360"/>
+      </w:pPr>
+    </w:lvl>
+    <w:lvl w:ilvl="2" w:tplc="0409001B" w:tentative="1">
+      <w:start w:val="1"/>
+      <w:numFmt w:val="lowerRoman"/>
+      <w:lvlText w:val="%3."/>
+      <w:lvlJc w:val="right"/>
+      <w:pPr>
+        <w:ind w:left="2160" w:hanging="180"/>
+      </w:pPr>
+    </w:lvl>
+    <w:lvl w:ilvl="3" w:tplc="0409000F" w:tentative="1">
+      <w:start w:val="1"/>
+      <w:numFmt w:val="decimal"/>
+      <w:lvlText w:val="%4."/>
+      <w:lvlJc w:val="left"/>
+      <w:pPr>
+        <w:ind w:left="2880" w:hanging="360"/>
+      </w:pPr>
+    </w:lvl>
+    <w:lvl w:ilvl="4" w:tplc="04090019" w:tentative="1">
+      <w:start w:val="1"/>
+      <w:numFmt w:val="lowerLetter"/>
+      <w:lvlText w:val="%5."/>
+      <w:lvlJc w:val="left"/>
+      <w:pPr>
+        <w:ind w:left="3600" w:hanging="360"/>
+      </w:pPr>
+    </w:lvl>
+    <w:lvl w:ilvl="5" w:tplc="0409001B" w:tentative="1">
+      <w:start w:val="1"/>
+      <w:numFmt w:val="lowerRoman"/>
+      <w:lvlText w:val="%6."/>
+      <w:lvlJc w:val="right"/>
+      <w:pPr>
+        <w:ind w:left="4320" w:hanging="180"/>
+      </w:pPr>
+    </w:lvl>
+    <w:lvl w:ilvl="6" w:tplc="0409000F" w:tentative="1">
+      <w:start w:val="1"/>
+      <w:numFmt w:val="decimal"/>
+      <w:lvlText w:val="%7."/>
+      <w:lvlJc w:val="left"/>
+      <w:pPr>
+        <w:ind w:left="5040" w:hanging="360"/>
+      </w:pPr>
+    </w:lvl>
+    <w:lvl w:ilvl="7" w:tplc="04090019" w:tentative="1">
+      <w:start w:val="1"/>
+      <w:numFmt w:val="lowerLetter"/>
+      <w:lvlText w:val="%8."/>
+      <w:lvlJc w:val="left"/>
+      <w:pPr>
+        <w:ind w:left="5760" w:hanging="360"/>
+      </w:pPr>
+    </w:lvl>
+    <w:lvl w:ilvl="8" w:tplc="0409001B" w:tentative="1">
+      <w:start w:val="1"/>
+      <w:numFmt w:val="lowerRoman"/>
+      <w:lvlText w:val="%9."/>
+      <w:lvlJc w:val="right"/>
+      <w:pPr>
+        <w:ind w:left="6480" w:hanging="180"/>
+      </w:pPr>
+    </w:lvl>
+  </w:abstractNum>
+  <w:abstractNum w:abstractNumId="5" w15:restartNumberingAfterBreak="0">
     <w:nsid w:val="3B474CE3"/>
     <w:multiLevelType w:val="multilevel"/>
     <w:tmpl w:val="DBC22CE6"/>
@@ -12093,7 +12656,7 @@
       </w:rPr>
     </w:lvl>
   </w:abstractNum>
-  <w:abstractNum w:abstractNumId="5" w15:restartNumberingAfterBreak="0">
+  <w:abstractNum w:abstractNumId="6" w15:restartNumberingAfterBreak="0">
     <w:nsid w:val="42492A33"/>
     <w:multiLevelType w:val="hybridMultilevel"/>
     <w:tmpl w:val="9092C6EC"/>
@@ -12182,7 +12745,7 @@
       </w:pPr>
     </w:lvl>
   </w:abstractNum>
-  <w:abstractNum w:abstractNumId="6" w15:restartNumberingAfterBreak="0">
+  <w:abstractNum w:abstractNumId="7" w15:restartNumberingAfterBreak="0">
     <w:nsid w:val="53995CB4"/>
     <w:multiLevelType w:val="multilevel"/>
     <w:tmpl w:val="758A91B2"/>
@@ -12331,7 +12894,7 @@
       </w:rPr>
     </w:lvl>
   </w:abstractNum>
-  <w:abstractNum w:abstractNumId="7" w15:restartNumberingAfterBreak="0">
+  <w:abstractNum w:abstractNumId="8" w15:restartNumberingAfterBreak="0">
     <w:nsid w:val="57407EFF"/>
     <w:multiLevelType w:val="multilevel"/>
     <w:tmpl w:val="FF26028E"/>
@@ -12480,7 +13043,7 @@
       </w:rPr>
     </w:lvl>
   </w:abstractNum>
-  <w:abstractNum w:abstractNumId="8" w15:restartNumberingAfterBreak="0">
+  <w:abstractNum w:abstractNumId="9" w15:restartNumberingAfterBreak="0">
     <w:nsid w:val="69B50D8C"/>
     <w:multiLevelType w:val="hybridMultilevel"/>
     <w:tmpl w:val="ECB463EA"/>
@@ -12569,7 +13132,7 @@
       </w:pPr>
     </w:lvl>
   </w:abstractNum>
-  <w:abstractNum w:abstractNumId="9" w15:restartNumberingAfterBreak="0">
+  <w:abstractNum w:abstractNumId="10" w15:restartNumberingAfterBreak="0">
     <w:nsid w:val="73BE1677"/>
     <w:multiLevelType w:val="hybridMultilevel"/>
     <w:tmpl w:val="CB4EE9C6"/>
@@ -12658,7 +13221,7 @@
       </w:pPr>
     </w:lvl>
   </w:abstractNum>
-  <w:abstractNum w:abstractNumId="10" w15:restartNumberingAfterBreak="0">
+  <w:abstractNum w:abstractNumId="11" w15:restartNumberingAfterBreak="0">
     <w:nsid w:val="766005C4"/>
     <w:multiLevelType w:val="hybridMultilevel"/>
     <w:tmpl w:val="042A3AEC"/>
@@ -12747,7 +13310,7 @@
       </w:pPr>
     </w:lvl>
   </w:abstractNum>
-  <w:abstractNum w:abstractNumId="11" w15:restartNumberingAfterBreak="0">
+  <w:abstractNum w:abstractNumId="12" w15:restartNumberingAfterBreak="0">
     <w:nsid w:val="783026FF"/>
     <w:multiLevelType w:val="multilevel"/>
     <w:tmpl w:val="5A96C89E"/>
@@ -12896,7 +13459,7 @@
       </w:rPr>
     </w:lvl>
   </w:abstractNum>
-  <w:abstractNum w:abstractNumId="12" w15:restartNumberingAfterBreak="0">
+  <w:abstractNum w:abstractNumId="13" w15:restartNumberingAfterBreak="0">
     <w:nsid w:val="7D991B62"/>
     <w:multiLevelType w:val="multilevel"/>
     <w:tmpl w:val="57BAF252"/>
@@ -13049,46 +13612,49 @@
     <w:abstractNumId w:val="2"/>
   </w:num>
   <w:num w:numId="2">
-    <w:abstractNumId w:val="10"/>
+    <w:abstractNumId w:val="11"/>
   </w:num>
   <w:num w:numId="3">
-    <w:abstractNumId w:val="7"/>
+    <w:abstractNumId w:val="8"/>
   </w:num>
   <w:num w:numId="4">
-    <w:abstractNumId w:val="3"/>
+    <w:abstractNumId w:val="4"/>
   </w:num>
   <w:num w:numId="5">
     <w:abstractNumId w:val="1"/>
   </w:num>
   <w:num w:numId="6">
-    <w:abstractNumId w:val="6"/>
+    <w:abstractNumId w:val="7"/>
   </w:num>
   <w:num w:numId="7">
-    <w:abstractNumId w:val="12"/>
+    <w:abstractNumId w:val="13"/>
   </w:num>
   <w:num w:numId="8">
     <w:abstractNumId w:val="0"/>
   </w:num>
   <w:num w:numId="9">
-    <w:abstractNumId w:val="4"/>
+    <w:abstractNumId w:val="5"/>
   </w:num>
   <w:num w:numId="10">
-    <w:abstractNumId w:val="11"/>
+    <w:abstractNumId w:val="12"/>
   </w:num>
   <w:num w:numId="11">
-    <w:abstractNumId w:val="5"/>
+    <w:abstractNumId w:val="6"/>
   </w:num>
   <w:num w:numId="12">
+    <w:abstractNumId w:val="10"/>
+  </w:num>
+  <w:num w:numId="13">
     <w:abstractNumId w:val="9"/>
   </w:num>
-  <w:num w:numId="13">
-    <w:abstractNumId w:val="8"/>
+  <w:num w:numId="14">
+    <w:abstractNumId w:val="3"/>
   </w:num>
 </w:numbering>
 </file>
 
 <file path=word/styles.xml><?xml version="1.0" encoding="utf-8"?>
-<w:styles xmlns:mc="http://schemas.openxmlformats.org/markup-compatibility/2006" xmlns:r="http://schemas.openxmlformats.org/officeDocument/2006/relationships" xmlns:w="http://schemas.openxmlformats.org/wordprocessingml/2006/main" xmlns:w14="http://schemas.microsoft.com/office/word/2010/wordml" xmlns:w15="http://schemas.microsoft.com/office/word/2012/wordml" mc:Ignorable="w14 w15">
+<w:styles xmlns:mc="http://schemas.openxmlformats.org/markup-compatibility/2006" xmlns:r="http://schemas.openxmlformats.org/officeDocument/2006/relationships" xmlns:w="http://schemas.openxmlformats.org/wordprocessingml/2006/main" xmlns:w14="http://schemas.microsoft.com/office/word/2010/wordml" xmlns:w15="http://schemas.microsoft.com/office/word/2012/wordml" xmlns:w16se="http://schemas.microsoft.com/office/word/2015/wordml/symex" mc:Ignorable="w14 w15 w16se">
   <w:docDefaults>
     <w:rPrDefault>
       <w:rPr>
@@ -13104,7 +13670,7 @@
       </w:pPr>
     </w:pPrDefault>
   </w:docDefaults>
-  <w:latentStyles w:defLockedState="0" w:defUIPriority="99" w:defSemiHidden="0" w:defUnhideWhenUsed="0" w:defQFormat="0" w:count="371">
+  <w:latentStyles w:defLockedState="0" w:defUIPriority="99" w:defSemiHidden="0" w:defUnhideWhenUsed="0" w:defQFormat="0" w:count="372">
     <w:lsdException w:name="Normal" w:uiPriority="0" w:qFormat="1"/>
     <w:lsdException w:name="heading 1" w:uiPriority="9" w:qFormat="1"/>
     <w:lsdException w:name="heading 2" w:semiHidden="1" w:uiPriority="9" w:unhideWhenUsed="1" w:qFormat="1"/>
@@ -13210,7 +13776,6 @@
     <w:lsdException w:name="HTML Sample" w:semiHidden="1" w:unhideWhenUsed="1"/>
     <w:lsdException w:name="HTML Typewriter" w:semiHidden="1" w:unhideWhenUsed="1"/>
     <w:lsdException w:name="HTML Variable" w:semiHidden="1" w:unhideWhenUsed="1"/>
-    <w:lsdException w:name="Normal Table" w:semiHidden="1" w:unhideWhenUsed="1"/>
     <w:lsdException w:name="annotation subject" w:semiHidden="1" w:unhideWhenUsed="1"/>
     <w:lsdException w:name="No List" w:semiHidden="1" w:unhideWhenUsed="1"/>
     <w:lsdException w:name="Outline List 1" w:semiHidden="1" w:unhideWhenUsed="1"/>
@@ -13257,10 +13822,8 @@
     <w:lsdException w:name="Table Subtle 2" w:semiHidden="1" w:unhideWhenUsed="1"/>
     <w:lsdException w:name="Table Web 1" w:semiHidden="1" w:unhideWhenUsed="1"/>
     <w:lsdException w:name="Table Web 2" w:semiHidden="1" w:unhideWhenUsed="1"/>
-    <w:lsdException w:name="Table Web 3" w:semiHidden="1" w:unhideWhenUsed="1"/>
     <w:lsdException w:name="Balloon Text" w:semiHidden="1" w:unhideWhenUsed="1"/>
     <w:lsdException w:name="Table Grid" w:uiPriority="39"/>
-    <w:lsdException w:name="Table Theme" w:semiHidden="1" w:unhideWhenUsed="1"/>
     <w:lsdException w:name="Placeholder Text" w:semiHidden="1"/>
     <w:lsdException w:name="No Spacing" w:uiPriority="1" w:qFormat="1"/>
     <w:lsdException w:name="Light Shading" w:uiPriority="60"/>
@@ -13476,6 +14039,7 @@
     <w:lsdException w:name="List Table 5 Dark Accent 6" w:uiPriority="50"/>
     <w:lsdException w:name="List Table 6 Colorful Accent 6" w:uiPriority="51"/>
     <w:lsdException w:name="List Table 7 Colorful Accent 6" w:uiPriority="52"/>
+    <w:lsdException w:name="Mention" w:semiHidden="1" w:unhideWhenUsed="1"/>
   </w:latentStyles>
   <w:style w:type="paragraph" w:default="1" w:styleId="Normal">
     <w:name w:val="Normal"/>
@@ -14011,7 +14575,7 @@
 </file>
 
 <file path=customXml/itemProps1.xml><?xml version="1.0" encoding="utf-8"?>
-<ds:datastoreItem xmlns:ds="http://schemas.openxmlformats.org/officeDocument/2006/customXml" ds:itemID="{A87D7B77-523F-468E-8E7C-44A5A9840974}">
+<ds:datastoreItem xmlns:ds="http://schemas.openxmlformats.org/officeDocument/2006/customXml" ds:itemID="{D026D9B3-565B-4961-A4EC-3EB7222F3433}">
   <ds:schemaRefs>
     <ds:schemaRef ds:uri="http://schemas.openxmlformats.org/officeDocument/2006/bibliography"/>
   </ds:schemaRefs>

</xml_diff>